<commit_message>
Final updade for documentation
</commit_message>
<xml_diff>
--- a/Dokumentacja Currency Bank.docx
+++ b/Dokumentacja Currency Bank.docx
@@ -139,7 +139,7 @@
                                   <w:sdtContent>
                                     <w:p>
                                       <w:pPr>
-                                        <w:pStyle w:val="Bezodstpw"/>
+                                        <w:pStyle w:val="NoSpacing"/>
                                         <w:rPr>
                                           <w:color w:val="FFFFFF" w:themeColor="background1"/>
                                           <w:sz w:val="32"/>
@@ -159,7 +159,7 @@
                                 </w:sdt>
                                 <w:p>
                                   <w:pPr>
-                                    <w:pStyle w:val="Bezodstpw"/>
+                                    <w:pStyle w:val="NoSpacing"/>
                                     <w:rPr>
                                       <w:caps/>
                                       <w:color w:val="FFFFFF" w:themeColor="background1"/>
@@ -250,7 +250,7 @@
                                   <w:sdtContent>
                                     <w:p>
                                       <w:pPr>
-                                        <w:pStyle w:val="Bezodstpw"/>
+                                        <w:pStyle w:val="NoSpacing"/>
                                         <w:pBdr>
                                           <w:bottom w:val="single" w:sz="6" w:space="4" w:color="7F7F7F" w:themeColor="text1" w:themeTint="80"/>
                                         </w:pBdr>
@@ -302,7 +302,7 @@
                                   <w:sdtContent>
                                     <w:p>
                                       <w:pPr>
-                                        <w:pStyle w:val="Bezodstpw"/>
+                                        <w:pStyle w:val="NoSpacing"/>
                                         <w:spacing w:before="240"/>
                                         <w:rPr>
                                           <w:caps/>
@@ -368,7 +368,7 @@
                             <w:sdtContent>
                               <w:p>
                                 <w:pPr>
-                                  <w:pStyle w:val="Bezodstpw"/>
+                                  <w:pStyle w:val="NoSpacing"/>
                                   <w:rPr>
                                     <w:color w:val="FFFFFF" w:themeColor="background1"/>
                                     <w:sz w:val="32"/>
@@ -388,7 +388,7 @@
                           </w:sdt>
                           <w:p>
                             <w:pPr>
-                              <w:pStyle w:val="Bezodstpw"/>
+                              <w:pStyle w:val="NoSpacing"/>
                               <w:rPr>
                                 <w:caps/>
                                 <w:color w:val="FFFFFF" w:themeColor="background1"/>
@@ -447,7 +447,7 @@
                             <w:sdtContent>
                               <w:p>
                                 <w:pPr>
-                                  <w:pStyle w:val="Bezodstpw"/>
+                                  <w:pStyle w:val="NoSpacing"/>
                                   <w:pBdr>
                                     <w:bottom w:val="single" w:sz="6" w:space="4" w:color="7F7F7F" w:themeColor="text1" w:themeTint="80"/>
                                   </w:pBdr>
@@ -499,7 +499,7 @@
                             <w:sdtContent>
                               <w:p>
                                 <w:pPr>
-                                  <w:pStyle w:val="Bezodstpw"/>
+                                  <w:pStyle w:val="NoSpacing"/>
                                   <w:spacing w:before="240"/>
                                   <w:rPr>
                                     <w:caps/>
@@ -561,7 +561,7 @@
       <w:sdtContent>
         <w:p>
           <w:pPr>
-            <w:pStyle w:val="Nagwekspisutreci"/>
+            <w:pStyle w:val="TOCHeading"/>
           </w:pPr>
           <w:r>
             <w:t>Spis treści</w:t>
@@ -569,7 +569,7 @@
         </w:p>
         <w:p>
           <w:pPr>
-            <w:pStyle w:val="Spistreci1"/>
+            <w:pStyle w:val="TOC1"/>
             <w:tabs>
               <w:tab w:val="right" w:leader="dot" w:pos="9062"/>
             </w:tabs>
@@ -588,10 +588,10 @@
           <w:r>
             <w:fldChar w:fldCharType="separate"/>
           </w:r>
-          <w:hyperlink w:anchor="_Toc29158360" w:history="1">
-            <w:r>
-              <w:rPr>
-                <w:rStyle w:val="Hipercze"/>
+          <w:hyperlink w:anchor="_Toc29659627" w:history="1">
+            <w:r>
+              <w:rPr>
+                <w:rStyle w:val="Hyperlink"/>
                 <w:noProof/>
               </w:rPr>
               <w:t>Opis ogólny</w:t>
@@ -615,7 +615,7 @@
                 <w:noProof/>
                 <w:webHidden/>
               </w:rPr>
-              <w:instrText xml:space="preserve"> PAGEREF _Toc29158360 \h </w:instrText>
+              <w:instrText xml:space="preserve"> PAGEREF _Toc29659627 \h </w:instrText>
             </w:r>
             <w:r>
               <w:rPr>
@@ -648,7 +648,7 @@
         </w:p>
         <w:p>
           <w:pPr>
-            <w:pStyle w:val="Spistreci1"/>
+            <w:pStyle w:val="TOC1"/>
             <w:tabs>
               <w:tab w:val="right" w:leader="dot" w:pos="9062"/>
             </w:tabs>
@@ -658,13 +658,13 @@
               <w:lang w:eastAsia="pl-PL"/>
             </w:rPr>
           </w:pPr>
-          <w:hyperlink w:anchor="_Toc29158361" w:history="1">
-            <w:r>
-              <w:rPr>
-                <w:rStyle w:val="Hipercze"/>
-                <w:noProof/>
-              </w:rPr>
-              <w:t>Login window:</w:t>
+          <w:hyperlink w:anchor="_Toc29659628" w:history="1">
+            <w:r>
+              <w:rPr>
+                <w:rStyle w:val="Hyperlink"/>
+                <w:noProof/>
+              </w:rPr>
+              <w:t>Stack technologiczny</w:t>
             </w:r>
             <w:r>
               <w:rPr>
@@ -685,7 +685,7 @@
                 <w:noProof/>
                 <w:webHidden/>
               </w:rPr>
-              <w:instrText xml:space="preserve"> PAGEREF _Toc29158361 \h </w:instrText>
+              <w:instrText xml:space="preserve"> PAGEREF _Toc29659628 \h </w:instrText>
             </w:r>
             <w:r>
               <w:rPr>
@@ -718,7 +718,7 @@
         </w:p>
         <w:p>
           <w:pPr>
-            <w:pStyle w:val="Spistreci1"/>
+            <w:pStyle w:val="TOC1"/>
             <w:tabs>
               <w:tab w:val="right" w:leader="dot" w:pos="9062"/>
             </w:tabs>
@@ -728,13 +728,13 @@
               <w:lang w:eastAsia="pl-PL"/>
             </w:rPr>
           </w:pPr>
-          <w:hyperlink w:anchor="_Toc29158362" w:history="1">
-            <w:r>
-              <w:rPr>
-                <w:rStyle w:val="Hipercze"/>
-                <w:noProof/>
-              </w:rPr>
-              <w:t>Register window:</w:t>
+          <w:hyperlink w:anchor="_Toc29659629" w:history="1">
+            <w:r>
+              <w:rPr>
+                <w:rStyle w:val="Hyperlink"/>
+                <w:noProof/>
+              </w:rPr>
+              <w:t>Login window:</w:t>
             </w:r>
             <w:r>
               <w:rPr>
@@ -755,7 +755,7 @@
                 <w:noProof/>
                 <w:webHidden/>
               </w:rPr>
-              <w:instrText xml:space="preserve"> PAGEREF _Toc29158362 \h </w:instrText>
+              <w:instrText xml:space="preserve"> PAGEREF _Toc29659629 \h </w:instrText>
             </w:r>
             <w:r>
               <w:rPr>
@@ -775,7 +775,7 @@
                 <w:noProof/>
                 <w:webHidden/>
               </w:rPr>
-              <w:t>2</w:t>
+              <w:t>3</w:t>
             </w:r>
             <w:r>
               <w:rPr>
@@ -788,7 +788,7 @@
         </w:p>
         <w:p>
           <w:pPr>
-            <w:pStyle w:val="Spistreci1"/>
+            <w:pStyle w:val="TOC1"/>
             <w:tabs>
               <w:tab w:val="right" w:leader="dot" w:pos="9062"/>
             </w:tabs>
@@ -798,13 +798,13 @@
               <w:lang w:eastAsia="pl-PL"/>
             </w:rPr>
           </w:pPr>
-          <w:hyperlink w:anchor="_Toc29158363" w:history="1">
-            <w:r>
-              <w:rPr>
-                <w:rStyle w:val="Hipercze"/>
-                <w:noProof/>
-              </w:rPr>
-              <w:t>Main window:</w:t>
+          <w:hyperlink w:anchor="_Toc29659630" w:history="1">
+            <w:r>
+              <w:rPr>
+                <w:rStyle w:val="Hyperlink"/>
+                <w:noProof/>
+              </w:rPr>
+              <w:t>Register window:</w:t>
             </w:r>
             <w:r>
               <w:rPr>
@@ -825,7 +825,7 @@
                 <w:noProof/>
                 <w:webHidden/>
               </w:rPr>
-              <w:instrText xml:space="preserve"> PAGEREF _Toc29158363 \h </w:instrText>
+              <w:instrText xml:space="preserve"> PAGEREF _Toc29659630 \h </w:instrText>
             </w:r>
             <w:r>
               <w:rPr>
@@ -845,7 +845,7 @@
                 <w:noProof/>
                 <w:webHidden/>
               </w:rPr>
-              <w:t>2</w:t>
+              <w:t>3</w:t>
             </w:r>
             <w:r>
               <w:rPr>
@@ -858,7 +858,7 @@
         </w:p>
         <w:p>
           <w:pPr>
-            <w:pStyle w:val="Spistreci1"/>
+            <w:pStyle w:val="TOC1"/>
             <w:tabs>
               <w:tab w:val="right" w:leader="dot" w:pos="9062"/>
             </w:tabs>
@@ -868,13 +868,13 @@
               <w:lang w:eastAsia="pl-PL"/>
             </w:rPr>
           </w:pPr>
-          <w:hyperlink w:anchor="_Toc29158364" w:history="1">
-            <w:r>
-              <w:rPr>
-                <w:rStyle w:val="Hipercze"/>
-                <w:noProof/>
-              </w:rPr>
-              <w:t>Account Opening Window:</w:t>
+          <w:hyperlink w:anchor="_Toc29659631" w:history="1">
+            <w:r>
+              <w:rPr>
+                <w:rStyle w:val="Hyperlink"/>
+                <w:noProof/>
+              </w:rPr>
+              <w:t>Main window:</w:t>
             </w:r>
             <w:r>
               <w:rPr>
@@ -895,7 +895,7 @@
                 <w:noProof/>
                 <w:webHidden/>
               </w:rPr>
-              <w:instrText xml:space="preserve"> PAGEREF _Toc29158364 \h </w:instrText>
+              <w:instrText xml:space="preserve"> PAGEREF _Toc29659631 \h </w:instrText>
             </w:r>
             <w:r>
               <w:rPr>
@@ -915,7 +915,7 @@
                 <w:noProof/>
                 <w:webHidden/>
               </w:rPr>
-              <w:t>2</w:t>
+              <w:t>3</w:t>
             </w:r>
             <w:r>
               <w:rPr>
@@ -928,7 +928,7 @@
         </w:p>
         <w:p>
           <w:pPr>
-            <w:pStyle w:val="Spistreci1"/>
+            <w:pStyle w:val="TOC1"/>
             <w:tabs>
               <w:tab w:val="right" w:leader="dot" w:pos="9062"/>
             </w:tabs>
@@ -938,13 +938,13 @@
               <w:lang w:eastAsia="pl-PL"/>
             </w:rPr>
           </w:pPr>
-          <w:hyperlink w:anchor="_Toc29158365" w:history="1">
-            <w:r>
-              <w:rPr>
-                <w:rStyle w:val="Hipercze"/>
-                <w:noProof/>
-              </w:rPr>
-              <w:t>New Transfer Window:</w:t>
+          <w:hyperlink w:anchor="_Toc29659632" w:history="1">
+            <w:r>
+              <w:rPr>
+                <w:rStyle w:val="Hyperlink"/>
+                <w:noProof/>
+              </w:rPr>
+              <w:t>Account Opening Window:</w:t>
             </w:r>
             <w:r>
               <w:rPr>
@@ -965,7 +965,7 @@
                 <w:noProof/>
                 <w:webHidden/>
               </w:rPr>
-              <w:instrText xml:space="preserve"> PAGEREF _Toc29158365 \h </w:instrText>
+              <w:instrText xml:space="preserve"> PAGEREF _Toc29659632 \h </w:instrText>
             </w:r>
             <w:r>
               <w:rPr>
@@ -985,7 +985,7 @@
                 <w:noProof/>
                 <w:webHidden/>
               </w:rPr>
-              <w:t>2</w:t>
+              <w:t>3</w:t>
             </w:r>
             <w:r>
               <w:rPr>
@@ -998,7 +998,7 @@
         </w:p>
         <w:p>
           <w:pPr>
-            <w:pStyle w:val="Spistreci1"/>
+            <w:pStyle w:val="TOC1"/>
             <w:tabs>
               <w:tab w:val="right" w:leader="dot" w:pos="9062"/>
             </w:tabs>
@@ -1008,13 +1008,13 @@
               <w:lang w:eastAsia="pl-PL"/>
             </w:rPr>
           </w:pPr>
-          <w:hyperlink w:anchor="_Toc29158366" w:history="1">
-            <w:r>
-              <w:rPr>
-                <w:rStyle w:val="Hipercze"/>
-                <w:noProof/>
-              </w:rPr>
-              <w:t>Exchange Window:</w:t>
+          <w:hyperlink w:anchor="_Toc29659633" w:history="1">
+            <w:r>
+              <w:rPr>
+                <w:rStyle w:val="Hyperlink"/>
+                <w:noProof/>
+              </w:rPr>
+              <w:t>New Transfer Window:</w:t>
             </w:r>
             <w:r>
               <w:rPr>
@@ -1035,7 +1035,7 @@
                 <w:noProof/>
                 <w:webHidden/>
               </w:rPr>
-              <w:instrText xml:space="preserve"> PAGEREF _Toc29158366 \h </w:instrText>
+              <w:instrText xml:space="preserve"> PAGEREF _Toc29659633 \h </w:instrText>
             </w:r>
             <w:r>
               <w:rPr>
@@ -1055,7 +1055,7 @@
                 <w:noProof/>
                 <w:webHidden/>
               </w:rPr>
-              <w:t>2</w:t>
+              <w:t>3</w:t>
             </w:r>
             <w:r>
               <w:rPr>
@@ -1068,7 +1068,7 @@
         </w:p>
         <w:p>
           <w:pPr>
-            <w:pStyle w:val="Spistreci1"/>
+            <w:pStyle w:val="TOC1"/>
             <w:tabs>
               <w:tab w:val="right" w:leader="dot" w:pos="9062"/>
             </w:tabs>
@@ -1078,13 +1078,13 @@
               <w:lang w:eastAsia="pl-PL"/>
             </w:rPr>
           </w:pPr>
-          <w:hyperlink w:anchor="_Toc29158367" w:history="1">
-            <w:r>
-              <w:rPr>
-                <w:rStyle w:val="Hipercze"/>
-                <w:noProof/>
-              </w:rPr>
-              <w:t>Other functionalities:</w:t>
+          <w:hyperlink w:anchor="_Toc29659634" w:history="1">
+            <w:r>
+              <w:rPr>
+                <w:rStyle w:val="Hyperlink"/>
+                <w:noProof/>
+              </w:rPr>
+              <w:t>Exchange Window:</w:t>
             </w:r>
             <w:r>
               <w:rPr>
@@ -1105,7 +1105,7 @@
                 <w:noProof/>
                 <w:webHidden/>
               </w:rPr>
-              <w:instrText xml:space="preserve"> PAGEREF _Toc29158367 \h </w:instrText>
+              <w:instrText xml:space="preserve"> PAGEREF _Toc29659634 \h </w:instrText>
             </w:r>
             <w:r>
               <w:rPr>
@@ -1138,7 +1138,7 @@
         </w:p>
         <w:p>
           <w:pPr>
-            <w:pStyle w:val="Spistreci1"/>
+            <w:pStyle w:val="TOC1"/>
             <w:tabs>
               <w:tab w:val="right" w:leader="dot" w:pos="9062"/>
             </w:tabs>
@@ -1148,13 +1148,13 @@
               <w:lang w:eastAsia="pl-PL"/>
             </w:rPr>
           </w:pPr>
-          <w:hyperlink w:anchor="_Toc29158368" w:history="1">
-            <w:r>
-              <w:rPr>
-                <w:rStyle w:val="Hipercze"/>
-                <w:noProof/>
-              </w:rPr>
-              <w:t>Instalacja aplikacji:</w:t>
+          <w:hyperlink w:anchor="_Toc29659635" w:history="1">
+            <w:r>
+              <w:rPr>
+                <w:rStyle w:val="Hyperlink"/>
+                <w:noProof/>
+              </w:rPr>
+              <w:t>Other functionalities:</w:t>
             </w:r>
             <w:r>
               <w:rPr>
@@ -1175,7 +1175,7 @@
                 <w:noProof/>
                 <w:webHidden/>
               </w:rPr>
-              <w:instrText xml:space="preserve"> PAGEREF _Toc29158368 \h </w:instrText>
+              <w:instrText xml:space="preserve"> PAGEREF _Toc29659635 \h </w:instrText>
             </w:r>
             <w:r>
               <w:rPr>
@@ -1195,7 +1195,7 @@
                 <w:noProof/>
                 <w:webHidden/>
               </w:rPr>
-              <w:t>3</w:t>
+              <w:t>4</w:t>
             </w:r>
             <w:r>
               <w:rPr>
@@ -1208,7 +1208,7 @@
         </w:p>
         <w:p>
           <w:pPr>
-            <w:pStyle w:val="Spistreci1"/>
+            <w:pStyle w:val="TOC1"/>
             <w:tabs>
               <w:tab w:val="right" w:leader="dot" w:pos="9062"/>
             </w:tabs>
@@ -1218,13 +1218,13 @@
               <w:lang w:eastAsia="pl-PL"/>
             </w:rPr>
           </w:pPr>
-          <w:hyperlink w:anchor="_Toc29158369" w:history="1">
-            <w:r>
-              <w:rPr>
-                <w:rStyle w:val="Hipercze"/>
-                <w:noProof/>
-              </w:rPr>
-              <w:t>Końcowe dane techniczne:</w:t>
+          <w:hyperlink w:anchor="_Toc29659636" w:history="1">
+            <w:r>
+              <w:rPr>
+                <w:rStyle w:val="Hyperlink"/>
+                <w:noProof/>
+              </w:rPr>
+              <w:t>Instalacja aplikacji:</w:t>
             </w:r>
             <w:r>
               <w:rPr>
@@ -1245,7 +1245,7 @@
                 <w:noProof/>
                 <w:webHidden/>
               </w:rPr>
-              <w:instrText xml:space="preserve"> PAGEREF _Toc29158369 \h </w:instrText>
+              <w:instrText xml:space="preserve"> PAGEREF _Toc29659636 \h </w:instrText>
             </w:r>
             <w:r>
               <w:rPr>
@@ -1265,7 +1265,77 @@
                 <w:noProof/>
                 <w:webHidden/>
               </w:rPr>
-              <w:t>3</w:t>
+              <w:t>4</w:t>
+            </w:r>
+            <w:r>
+              <w:rPr>
+                <w:noProof/>
+                <w:webHidden/>
+              </w:rPr>
+              <w:fldChar w:fldCharType="end"/>
+            </w:r>
+          </w:hyperlink>
+        </w:p>
+        <w:p>
+          <w:pPr>
+            <w:pStyle w:val="TOC1"/>
+            <w:tabs>
+              <w:tab w:val="right" w:leader="dot" w:pos="9062"/>
+            </w:tabs>
+            <w:rPr>
+              <w:rFonts w:eastAsiaTheme="minorEastAsia"/>
+              <w:noProof/>
+              <w:lang w:eastAsia="pl-PL"/>
+            </w:rPr>
+          </w:pPr>
+          <w:hyperlink w:anchor="_Toc29659637" w:history="1">
+            <w:r>
+              <w:rPr>
+                <w:rStyle w:val="Hyperlink"/>
+                <w:noProof/>
+              </w:rPr>
+              <w:t>WAŻNE INFORMACJE</w:t>
+            </w:r>
+            <w:r>
+              <w:rPr>
+                <w:noProof/>
+                <w:webHidden/>
+              </w:rPr>
+              <w:tab/>
+            </w:r>
+            <w:r>
+              <w:rPr>
+                <w:noProof/>
+                <w:webHidden/>
+              </w:rPr>
+              <w:fldChar w:fldCharType="begin"/>
+            </w:r>
+            <w:r>
+              <w:rPr>
+                <w:noProof/>
+                <w:webHidden/>
+              </w:rPr>
+              <w:instrText xml:space="preserve"> PAGEREF _Toc29659637 \h </w:instrText>
+            </w:r>
+            <w:r>
+              <w:rPr>
+                <w:noProof/>
+                <w:webHidden/>
+              </w:rPr>
+            </w:r>
+            <w:r>
+              <w:rPr>
+                <w:noProof/>
+                <w:webHidden/>
+              </w:rPr>
+              <w:fldChar w:fldCharType="separate"/>
+            </w:r>
+            <w:r>
+              <w:rPr>
+                <w:noProof/>
+                <w:webHidden/>
+              </w:rPr>
+              <w:t>8</w:t>
             </w:r>
             <w:r>
               <w:rPr>
@@ -1294,9 +1364,9 @@
     </w:p>
     <w:p>
       <w:pPr>
-        <w:pStyle w:val="Nagwek1"/>
-      </w:pPr>
-      <w:bookmarkStart w:id="0" w:name="_Toc29158360"/>
+        <w:pStyle w:val="Heading1"/>
+      </w:pPr>
+      <w:bookmarkStart w:id="0" w:name="_Toc29659627"/>
       <w:r>
         <w:lastRenderedPageBreak/>
         <w:t>Opis ogólny</w:t>
@@ -1360,8 +1430,9 @@
     <w:p/>
     <w:p>
       <w:pPr>
-        <w:pStyle w:val="Nagwek1"/>
-      </w:pPr>
+        <w:pStyle w:val="Heading1"/>
+      </w:pPr>
+      <w:bookmarkStart w:id="1" w:name="_Toc29659628"/>
       <w:proofErr w:type="spellStart"/>
       <w:r>
         <w:t>Stack</w:t>
@@ -1370,6 +1441,7 @@
       <w:r>
         <w:t xml:space="preserve"> technologiczny</w:t>
       </w:r>
+      <w:bookmarkEnd w:id="1"/>
     </w:p>
     <w:p>
       <w:pPr>
@@ -1403,7 +1475,13 @@
       </w:r>
       <w:proofErr w:type="spellEnd"/>
       <w:r>
-        <w:t xml:space="preserve"> (nie każdy ma zainstalowane) oraz pozwalająca na instalacje go.</w:t>
+        <w:t xml:space="preserve"> oraz pozwalająca na </w:t>
+      </w:r>
+      <w:r>
+        <w:t>jego instalację</w:t>
+      </w:r>
+      <w:r>
+        <w:t>.</w:t>
       </w:r>
     </w:p>
     <w:p>
@@ -1427,7 +1505,25 @@
       </w:r>
       <w:proofErr w:type="spellEnd"/>
       <w:r>
-        <w:t xml:space="preserve"> (spokojnie, aplikacja podlegająca ocenie jest w WPF zgodnie z wymaganiem)</w:t>
+        <w:t xml:space="preserve"> (aplikacja podlegająca ocenie jest w </w:t>
+      </w:r>
+      <w:r>
+        <w:t>WPF</w:t>
+      </w:r>
+      <w:r>
+        <w:t xml:space="preserve"> zgodnie z wymagani</w:t>
+      </w:r>
+      <w:r>
+        <w:t>a</w:t>
+      </w:r>
+      <w:r>
+        <w:t>m</w:t>
+      </w:r>
+      <w:r>
+        <w:t>i</w:t>
+      </w:r>
+      <w:r>
+        <w:t>)</w:t>
       </w:r>
     </w:p>
     <w:p>
@@ -1443,7 +1539,13 @@
       </w:r>
       <w:proofErr w:type="spellEnd"/>
       <w:r>
-        <w:t xml:space="preserve">. Do polaczenia z nią od strony C# używany jest </w:t>
+        <w:t>. Do po</w:t>
+      </w:r>
+      <w:r>
+        <w:t>łą</w:t>
+      </w:r>
+      <w:r>
+        <w:t xml:space="preserve">czenia z nią od strony C# używany jest </w:t>
       </w:r>
       <w:proofErr w:type="spellStart"/>
       <w:r>
@@ -1477,55 +1579,81 @@
       <w:r>
         <w:t xml:space="preserve">Komunikacja miedzy aplikacja </w:t>
       </w:r>
+      <w:r>
+        <w:t>WPF</w:t>
+      </w:r>
+      <w:r>
+        <w:t xml:space="preserve"> a </w:t>
+      </w:r>
       <w:proofErr w:type="spellStart"/>
       <w:r>
-        <w:t>wpf</w:t>
+        <w:t>backendem</w:t>
       </w:r>
       <w:proofErr w:type="spellEnd"/>
       <w:r>
-        <w:t xml:space="preserve"> a </w:t>
+        <w:t xml:space="preserve"> odbywa się poprzez API </w:t>
       </w:r>
       <w:proofErr w:type="spellStart"/>
       <w:r>
-        <w:t>backendem</w:t>
+        <w:t>Controllers</w:t>
       </w:r>
       <w:proofErr w:type="spellEnd"/>
       <w:r>
-        <w:t xml:space="preserve"> odbywa się poprzez API </w:t>
+        <w:t xml:space="preserve">. Dane </w:t>
+      </w:r>
+      <w:r>
+        <w:t>przesyłane</w:t>
+      </w:r>
+      <w:r>
+        <w:t xml:space="preserve"> są w formacie JSON</w:t>
+      </w:r>
+      <w:r>
+        <w:t>, wykorzystywane są obiekty DTO</w:t>
+      </w:r>
+      <w:r>
+        <w:t xml:space="preserve">, aplikacja </w:t>
+      </w:r>
+      <w:r>
+        <w:t>WPF</w:t>
+      </w:r>
+      <w:r>
+        <w:t xml:space="preserve"> wykonuje </w:t>
+      </w:r>
+      <w:r>
+        <w:t>HTTP</w:t>
+      </w:r>
+      <w:r>
+        <w:t xml:space="preserve"> </w:t>
       </w:r>
       <w:proofErr w:type="spellStart"/>
       <w:r>
-        <w:t>Controllers</w:t>
+        <w:t>requesty</w:t>
       </w:r>
       <w:proofErr w:type="spellEnd"/>
       <w:r>
-        <w:t xml:space="preserve">. Dane </w:t>
-      </w:r>
-      <w:r>
-        <w:t>przesyłane</w:t>
-      </w:r>
-      <w:r>
-        <w:t xml:space="preserve"> są w formacie JSON</w:t>
-      </w:r>
-      <w:r>
-        <w:t>, wykorzystywane są obiekty DTO</w:t>
-      </w:r>
-      <w:r>
-        <w:t xml:space="preserve">, aplikacja WPF wykonuje http </w:t>
+        <w:t xml:space="preserve"> do pobierania oraz </w:t>
+      </w:r>
+      <w:r>
+        <w:t>wysyłania</w:t>
+      </w:r>
+      <w:r>
+        <w:t xml:space="preserve"> danych.  Rozdzielona jest wersja kontrolerów od warstwy logiki. W całkiem osobnym projekcie znajdują się rzeczy związane z modelami i bazą danych.</w:t>
+      </w:r>
+    </w:p>
+    <w:p>
+      <w:pPr>
+        <w:jc w:val="both"/>
+      </w:pPr>
+      <w:r>
+        <w:t xml:space="preserve">Do mapowania obiektów (np. pomiędzy DTO oraz modelami) użyty jest Auto </w:t>
       </w:r>
       <w:proofErr w:type="spellStart"/>
       <w:r>
-        <w:t>requesty</w:t>
+        <w:t>Mapper</w:t>
       </w:r>
       <w:proofErr w:type="spellEnd"/>
       <w:r>
-        <w:t xml:space="preserve"> do pobierania oraz </w:t>
-      </w:r>
-      <w:r>
-        <w:t>wysyłania</w:t>
-      </w:r>
-      <w:r>
-        <w:t xml:space="preserve"> danych.  Rozdzielona jest wersja kontrolerów od warstwy logiki. W całkiem osobnym projekcie znajdują się rzeczy związane z modelami i bazą danych.</w:t>
+        <w:t xml:space="preserve">. </w:t>
       </w:r>
     </w:p>
     <w:p>
@@ -1533,15 +1661,15 @@
         <w:jc w:val="both"/>
       </w:pPr>
       <w:r>
-        <w:t xml:space="preserve">Do mapowania obiektów (np. pomiędzy DTO oraz modelami) użyty jest Auto </w:t>
+        <w:t>W osobnym projekcie „</w:t>
       </w:r>
       <w:proofErr w:type="spellStart"/>
       <w:r>
-        <w:t>Mapper</w:t>
+        <w:t>Commons</w:t>
       </w:r>
       <w:proofErr w:type="spellEnd"/>
       <w:r>
-        <w:t xml:space="preserve">. </w:t>
+        <w:t>” dostępnych jest kilka metod wykorzystywanych w różnych częściach aplikacji. Ten projekt ma dołączone również testy jednostkowe.</w:t>
       </w:r>
     </w:p>
     <w:p>
@@ -1549,15 +1677,21 @@
         <w:jc w:val="both"/>
       </w:pPr>
       <w:r>
-        <w:t>W osobnym projekcie „</w:t>
+        <w:t xml:space="preserve">Hasła w bazie danych są </w:t>
       </w:r>
       <w:proofErr w:type="spellStart"/>
       <w:r>
-        <w:t>Commons</w:t>
+        <w:t>zahaszowane</w:t>
       </w:r>
       <w:proofErr w:type="spellEnd"/>
       <w:r>
-        <w:t>” dostępnych jest kilka metod wykorzystywanych w różnych częściach aplikacji. Ten projekt ma dołączone również testy jednostkowe.</w:t>
+        <w:t xml:space="preserve"> oraz posolone (wykorzystany jest algorytm dostępny w </w:t>
+      </w:r>
+      <w:r>
+        <w:t>System.Security.Cryptography.HMACSHA512</w:t>
+      </w:r>
+      <w:r>
+        <w:t>).</w:t>
       </w:r>
     </w:p>
     <w:p>
@@ -1565,53 +1699,37 @@
         <w:jc w:val="both"/>
       </w:pPr>
       <w:r>
-        <w:t xml:space="preserve">Hasła w bazie danych są </w:t>
+        <w:t xml:space="preserve">Do uwierzytelniania wykorzystane są JSON Web </w:t>
       </w:r>
       <w:proofErr w:type="spellStart"/>
       <w:r>
-        <w:t>zahaszowane</w:t>
+        <w:t>Tokens</w:t>
       </w:r>
       <w:proofErr w:type="spellEnd"/>
       <w:r>
-        <w:t xml:space="preserve"> oraz posolone (wykorzystany jest algorytm dostępny w </w:t>
-      </w:r>
-      <w:r>
-        <w:t>System.Security.Cryptography.HMACSHA512</w:t>
-      </w:r>
-      <w:r>
-        <w:t>).</w:t>
-      </w:r>
-    </w:p>
-    <w:p>
-      <w:pPr>
-        <w:jc w:val="both"/>
-      </w:pPr>
-      <w:r>
-        <w:t xml:space="preserve">Do uwierzytelniania wykorzystane są JSON Web </w:t>
+        <w:t xml:space="preserve">. Aplikacja w momencie logowania (jeżeli login oraz hasło są poprawne) zwraca do klienta </w:t>
       </w:r>
       <w:proofErr w:type="spellStart"/>
       <w:r>
-        <w:t>Tokens</w:t>
+        <w:t>token</w:t>
       </w:r>
       <w:proofErr w:type="spellEnd"/>
       <w:r>
-        <w:t xml:space="preserve">. Aplikacja w momencie logowania (jeżeli login oraz hasło są poprawne) zwraca do klienta </w:t>
+        <w:t xml:space="preserve"> dostępu wraz z informacjami jakiego użytkownika dotyczy (te informacje zakodowane są w </w:t>
       </w:r>
       <w:proofErr w:type="spellStart"/>
       <w:r>
-        <w:t>token</w:t>
+        <w:t>tokenie</w:t>
       </w:r>
       <w:proofErr w:type="spellEnd"/>
       <w:r>
-        <w:t xml:space="preserve"> dostępu wraz z informacjami jakiego użytkownika dotyczy (te informacje zakodowane są w </w:t>
-      </w:r>
-      <w:proofErr w:type="spellStart"/>
-      <w:r>
-        <w:t>tokenie</w:t>
-      </w:r>
-      <w:proofErr w:type="spellEnd"/>
-      <w:r>
-        <w:t xml:space="preserve">). Każde żądanie http wymaga aby w nagłówku był dołączony </w:t>
+        <w:t xml:space="preserve">). Każde żądanie </w:t>
+      </w:r>
+      <w:r>
+        <w:t>HTTP</w:t>
+      </w:r>
+      <w:r>
+        <w:t xml:space="preserve"> wymaga aby w nagłówku był dołączony </w:t>
       </w:r>
       <w:proofErr w:type="spellStart"/>
       <w:r>
@@ -1659,8 +1777,7 @@
       <w:hyperlink r:id="rId5" w:history="1">
         <w:r>
           <w:rPr>
-            <w:rStyle w:val="Hipercze"/>
-            <w:color w:val="4472C4" w:themeColor="accent1"/>
+            <w:rStyle w:val="Hyperlink"/>
           </w:rPr>
           <w:t>http://api.exchangeratesapi.io/latest/</w:t>
         </w:r>
@@ -1687,7 +1804,13 @@
       </w:pPr>
       <w:r>
         <w:lastRenderedPageBreak/>
-        <w:t xml:space="preserve">Po stronie klienta (WPF) zostały </w:t>
+        <w:t>Po stronie klienta (</w:t>
+      </w:r>
+      <w:r>
+        <w:t>WPF</w:t>
+      </w:r>
+      <w:r>
+        <w:t xml:space="preserve">) zostały </w:t>
       </w:r>
       <w:r>
         <w:t>wyodrębnione</w:t>
@@ -1702,7 +1825,10 @@
         <w:t xml:space="preserve"> metody do obsługi zadań </w:t>
       </w:r>
       <w:r>
-        <w:t>http. Są one wykorzystywane w komponentach. Każde okienko odpowiedzialne jest za inną funkcjonalność.</w:t>
+        <w:t>HTTP</w:t>
+      </w:r>
+      <w:r>
+        <w:t>. Są one wykorzystywane w komponentach. Każde okienko odpowiedzialne jest za inną funkcjonalność.</w:t>
       </w:r>
       <w:r>
         <w:t xml:space="preserve"> </w:t>
@@ -1717,19 +1843,7 @@
         <w:t>.</w:t>
       </w:r>
       <w:r>
-        <w:t xml:space="preserve"> </w:t>
-      </w:r>
-      <w:r>
-        <w:t xml:space="preserve">Aplikacja </w:t>
-      </w:r>
-      <w:r>
-        <w:t>dostępna</w:t>
-      </w:r>
-      <w:r>
-        <w:t xml:space="preserve"> jest w wersji polskiej oraz angielskiej. Wykorzystywane są </w:t>
-      </w:r>
-      <w:r>
-        <w:t xml:space="preserve">pliki zasobów w których są słowniki: polski i angielski. W instalatorze możemy ustawić sobie język (opisane w sekcji „Instalacja aplikacji”). Aplikacja na głównym wątku ustawia </w:t>
+        <w:t xml:space="preserve"> Aplikacja dostępna jest w wersji polskiej oraz angielskiej. Wykorzystywane są pliki zasobów w których są słowniki: polski i angielski. W instalatorze możemy ustawić sobie język (opisane w sekcji „Instalacja aplikacji”). Aplikacja na głównym wątku ustawia </w:t>
       </w:r>
       <w:proofErr w:type="spellStart"/>
       <w:r>
@@ -1744,13 +1858,13 @@
     <w:p/>
     <w:p>
       <w:pPr>
-        <w:pStyle w:val="Nagwek1"/>
-      </w:pPr>
-      <w:bookmarkStart w:id="1" w:name="_Toc29158361"/>
+        <w:pStyle w:val="Heading1"/>
+      </w:pPr>
+      <w:bookmarkStart w:id="2" w:name="_Toc29659629"/>
       <w:r>
         <w:t>Login window:</w:t>
       </w:r>
-      <w:bookmarkEnd w:id="1"/>
+      <w:bookmarkEnd w:id="2"/>
       <w:r>
         <w:t xml:space="preserve"> </w:t>
       </w:r>
@@ -1765,13 +1879,13 @@
     </w:p>
     <w:p>
       <w:pPr>
-        <w:pStyle w:val="Nagwek1"/>
-      </w:pPr>
-      <w:bookmarkStart w:id="2" w:name="_Toc29158362"/>
+        <w:pStyle w:val="Heading1"/>
+      </w:pPr>
+      <w:bookmarkStart w:id="3" w:name="_Toc29659630"/>
       <w:r>
         <w:t>Register window:</w:t>
       </w:r>
-      <w:bookmarkEnd w:id="2"/>
+      <w:bookmarkEnd w:id="3"/>
     </w:p>
     <w:p>
       <w:r>
@@ -1789,13 +1903,13 @@
     </w:p>
     <w:p>
       <w:pPr>
-        <w:pStyle w:val="Nagwek1"/>
-      </w:pPr>
-      <w:bookmarkStart w:id="3" w:name="_Toc29158363"/>
+        <w:pStyle w:val="Heading1"/>
+      </w:pPr>
+      <w:bookmarkStart w:id="4" w:name="_Toc29659631"/>
       <w:r>
         <w:t>Main window:</w:t>
       </w:r>
-      <w:bookmarkEnd w:id="3"/>
+      <w:bookmarkEnd w:id="4"/>
       <w:r>
         <w:t xml:space="preserve"> </w:t>
       </w:r>
@@ -1813,9 +1927,9 @@
     </w:p>
     <w:p>
       <w:pPr>
-        <w:pStyle w:val="Nagwek1"/>
-      </w:pPr>
-      <w:bookmarkStart w:id="4" w:name="_Toc29158364"/>
+        <w:pStyle w:val="Heading1"/>
+      </w:pPr>
+      <w:bookmarkStart w:id="5" w:name="_Toc29659632"/>
       <w:proofErr w:type="spellStart"/>
       <w:r>
         <w:t>Account</w:t>
@@ -1840,7 +1954,7 @@
       <w:r>
         <w:t>:</w:t>
       </w:r>
-      <w:bookmarkEnd w:id="4"/>
+      <w:bookmarkEnd w:id="5"/>
     </w:p>
     <w:p>
       <w:r>
@@ -1849,13 +1963,13 @@
     </w:p>
     <w:p>
       <w:pPr>
-        <w:pStyle w:val="Nagwek1"/>
-      </w:pPr>
-      <w:bookmarkStart w:id="5" w:name="_Toc29158365"/>
+        <w:pStyle w:val="Heading1"/>
+      </w:pPr>
+      <w:bookmarkStart w:id="6" w:name="_Toc29659633"/>
       <w:r>
         <w:t>New Transfer Window:</w:t>
       </w:r>
-      <w:bookmarkEnd w:id="5"/>
+      <w:bookmarkEnd w:id="6"/>
     </w:p>
     <w:p>
       <w:r>
@@ -1873,13 +1987,13 @@
     </w:p>
     <w:p>
       <w:pPr>
-        <w:pStyle w:val="Nagwek1"/>
-      </w:pPr>
-      <w:bookmarkStart w:id="6" w:name="_Toc29158366"/>
+        <w:pStyle w:val="Heading1"/>
+      </w:pPr>
+      <w:bookmarkStart w:id="7" w:name="_Toc29659634"/>
       <w:r>
         <w:t>Exchange Window:</w:t>
       </w:r>
-      <w:bookmarkEnd w:id="6"/>
+      <w:bookmarkEnd w:id="7"/>
     </w:p>
     <w:p>
       <w:pPr>
@@ -1900,14 +2014,14 @@
     </w:p>
     <w:p>
       <w:pPr>
-        <w:pStyle w:val="Nagwek1"/>
-      </w:pPr>
-      <w:bookmarkStart w:id="7" w:name="_Toc29158367"/>
+        <w:pStyle w:val="Heading1"/>
+      </w:pPr>
+      <w:bookmarkStart w:id="8" w:name="_Toc29659635"/>
       <w:r>
         <w:lastRenderedPageBreak/>
         <w:t>Other functionalities:</w:t>
       </w:r>
-      <w:bookmarkEnd w:id="7"/>
+      <w:bookmarkEnd w:id="8"/>
     </w:p>
     <w:p>
       <w:pPr>
@@ -1946,13 +2060,13 @@
     </w:p>
     <w:p>
       <w:pPr>
-        <w:pStyle w:val="Nagwek1"/>
-      </w:pPr>
-      <w:bookmarkStart w:id="8" w:name="_Toc29158368"/>
+        <w:pStyle w:val="Heading1"/>
+      </w:pPr>
+      <w:bookmarkStart w:id="9" w:name="_Toc29659636"/>
       <w:r>
         <w:t>Instalacja aplikacji:</w:t>
       </w:r>
-      <w:bookmarkEnd w:id="8"/>
+      <w:bookmarkEnd w:id="9"/>
     </w:p>
     <w:p>
       <w:pPr>
@@ -1973,7 +2087,19 @@
         <w:t xml:space="preserve"> oraz przygotowujący bazę danych</w:t>
       </w:r>
       <w:r>
-        <w:t xml:space="preserve"> napisany własnoręcznie. Jest to w dużej mierze nakładka na wiersz poleceń i PowerShell jednak pozwala na wygodniejsze korzystanie.</w:t>
+        <w:t xml:space="preserve"> napisany własnoręcznie. Jest to w dużej mierze nakładka na wiersz poleceń i PowerShell jednak po</w:t>
+      </w:r>
+      <w:r>
+        <w:t xml:space="preserve">prawia wygodę </w:t>
+      </w:r>
+      <w:r>
+        <w:t>korzystani</w:t>
+      </w:r>
+      <w:r>
+        <w:t>a</w:t>
+      </w:r>
+      <w:r>
+        <w:t>.</w:t>
       </w:r>
     </w:p>
     <w:p>
@@ -2020,7 +2146,7 @@
     </w:p>
     <w:p>
       <w:pPr>
-        <w:pStyle w:val="Akapitzlist"/>
+        <w:pStyle w:val="ListParagraph"/>
         <w:numPr>
           <w:ilvl w:val="0"/>
           <w:numId w:val="2"/>
@@ -2044,12 +2170,27 @@
       </w:r>
       <w:proofErr w:type="spellEnd"/>
       <w:r>
-        <w:t>. Po wybraniu pliku i kliknięciu otwórz na dysku C zostanie utworzony folder „Database” i tam zostanie skopiowana dostarczona baza danych</w:t>
-      </w:r>
-    </w:p>
-    <w:p>
-      <w:pPr>
-        <w:pStyle w:val="Akapitzlist"/>
+        <w:t>. Po wybraniu pliku i kliknięciu otwórz</w:t>
+      </w:r>
+      <w:r>
+        <w:t>,</w:t>
+      </w:r>
+      <w:r>
+        <w:t xml:space="preserve"> na dysku C zostanie utworzony folder „Database” </w:t>
+      </w:r>
+      <w:r>
+        <w:t>do którego</w:t>
+      </w:r>
+      <w:r>
+        <w:t xml:space="preserve"> </w:t>
+      </w:r>
+      <w:r>
+        <w:t>zostanie skopiowana dostarczona baza danych</w:t>
+      </w:r>
+    </w:p>
+    <w:p>
+      <w:pPr>
+        <w:pStyle w:val="ListParagraph"/>
       </w:pPr>
       <w:r>
         <w:rPr>
@@ -2095,7 +2236,7 @@
     </w:p>
     <w:p>
       <w:pPr>
-        <w:pStyle w:val="Akapitzlist"/>
+        <w:pStyle w:val="ListParagraph"/>
       </w:pPr>
       <w:r>
         <w:rPr>
@@ -2140,7 +2281,7 @@
     </w:p>
     <w:p>
       <w:pPr>
-        <w:pStyle w:val="Akapitzlist"/>
+        <w:pStyle w:val="ListParagraph"/>
         <w:jc w:val="both"/>
       </w:pPr>
       <w:r>
@@ -2155,7 +2296,7 @@
     </w:p>
     <w:p>
       <w:pPr>
-        <w:pStyle w:val="Akapitzlist"/>
+        <w:pStyle w:val="ListParagraph"/>
       </w:pPr>
       <w:r>
         <w:rPr>
@@ -2200,12 +2341,12 @@
     </w:p>
     <w:p>
       <w:pPr>
-        <w:pStyle w:val="Akapitzlist"/>
-      </w:pPr>
-    </w:p>
-    <w:p>
-      <w:pPr>
-        <w:pStyle w:val="Akapitzlist"/>
+        <w:pStyle w:val="ListParagraph"/>
+      </w:pPr>
+    </w:p>
+    <w:p>
+      <w:pPr>
+        <w:pStyle w:val="ListParagraph"/>
         <w:numPr>
           <w:ilvl w:val="0"/>
           <w:numId w:val="2"/>
@@ -2248,7 +2389,13 @@
       </w:r>
       <w:proofErr w:type="spellEnd"/>
       <w:r>
-        <w:t xml:space="preserve"> (tym co w punkcie 1) załączona jest </w:t>
+        <w:t xml:space="preserve"> (tym</w:t>
+      </w:r>
+      <w:r>
+        <w:t xml:space="preserve"> samym</w:t>
+      </w:r>
+      <w:r>
+        <w:t xml:space="preserve"> co w punkcie 1) załączona jest </w:t>
       </w:r>
       <w:proofErr w:type="spellStart"/>
       <w:r>
@@ -2261,7 +2408,7 @@
     </w:p>
     <w:p>
       <w:pPr>
-        <w:pStyle w:val="Akapitzlist"/>
+        <w:pStyle w:val="ListParagraph"/>
       </w:pPr>
       <w:r>
         <w:rPr>
@@ -2307,7 +2454,7 @@
     </w:p>
     <w:p>
       <w:pPr>
-        <w:pStyle w:val="Akapitzlist"/>
+        <w:pStyle w:val="ListParagraph"/>
       </w:pPr>
       <w:r>
         <w:rPr>
@@ -2352,12 +2499,12 @@
     </w:p>
     <w:p>
       <w:pPr>
-        <w:pStyle w:val="Akapitzlist"/>
-      </w:pPr>
-    </w:p>
-    <w:p>
-      <w:pPr>
-        <w:pStyle w:val="Akapitzlist"/>
+        <w:pStyle w:val="ListParagraph"/>
+      </w:pPr>
+    </w:p>
+    <w:p>
+      <w:pPr>
+        <w:pStyle w:val="ListParagraph"/>
         <w:numPr>
           <w:ilvl w:val="0"/>
           <w:numId w:val="2"/>
@@ -2403,7 +2550,7 @@
     </w:p>
     <w:p>
       <w:pPr>
-        <w:pStyle w:val="Akapitzlist"/>
+        <w:pStyle w:val="ListParagraph"/>
       </w:pPr>
       <w:r>
         <w:rPr>
@@ -2449,7 +2596,7 @@
     </w:p>
     <w:p>
       <w:pPr>
-        <w:pStyle w:val="Akapitzlist"/>
+        <w:pStyle w:val="ListParagraph"/>
         <w:jc w:val="both"/>
       </w:pPr>
       <w:r>
@@ -2466,12 +2613,12 @@
     </w:p>
     <w:p>
       <w:pPr>
-        <w:pStyle w:val="Akapitzlist"/>
-      </w:pPr>
-    </w:p>
-    <w:p>
-      <w:pPr>
-        <w:pStyle w:val="Akapitzlist"/>
+        <w:pStyle w:val="ListParagraph"/>
+      </w:pPr>
+    </w:p>
+    <w:p>
+      <w:pPr>
+        <w:pStyle w:val="ListParagraph"/>
         <w:numPr>
           <w:ilvl w:val="0"/>
           <w:numId w:val="2"/>
@@ -2500,7 +2647,7 @@
     </w:p>
     <w:p>
       <w:pPr>
-        <w:pStyle w:val="Akapitzlist"/>
+        <w:pStyle w:val="ListParagraph"/>
       </w:pPr>
       <w:r>
         <w:rPr>
@@ -2545,7 +2692,7 @@
     </w:p>
     <w:p>
       <w:pPr>
-        <w:pStyle w:val="Akapitzlist"/>
+        <w:pStyle w:val="ListParagraph"/>
       </w:pPr>
       <w:r>
         <w:rPr>
@@ -2590,7 +2737,7 @@
     </w:p>
     <w:p>
       <w:pPr>
-        <w:pStyle w:val="Akapitzlist"/>
+        <w:pStyle w:val="ListParagraph"/>
       </w:pPr>
       <w:r>
         <w:rPr>
@@ -2636,12 +2783,12 @@
     </w:p>
     <w:p>
       <w:pPr>
-        <w:pStyle w:val="Akapitzlist"/>
-      </w:pPr>
-    </w:p>
-    <w:p>
-      <w:pPr>
-        <w:pStyle w:val="Akapitzlist"/>
+        <w:pStyle w:val="ListParagraph"/>
+      </w:pPr>
+    </w:p>
+    <w:p>
+      <w:pPr>
+        <w:pStyle w:val="ListParagraph"/>
         <w:numPr>
           <w:ilvl w:val="0"/>
           <w:numId w:val="2"/>
@@ -2654,7 +2801,7 @@
     </w:p>
     <w:p>
       <w:pPr>
-        <w:pStyle w:val="Akapitzlist"/>
+        <w:pStyle w:val="ListParagraph"/>
       </w:pPr>
       <w:r>
         <w:rPr>
@@ -2699,12 +2846,12 @@
     </w:p>
     <w:p>
       <w:pPr>
-        <w:pStyle w:val="Akapitzlist"/>
-      </w:pPr>
-    </w:p>
-    <w:p>
-      <w:pPr>
-        <w:pStyle w:val="Akapitzlist"/>
+        <w:pStyle w:val="ListParagraph"/>
+      </w:pPr>
+    </w:p>
+    <w:p>
+      <w:pPr>
+        <w:pStyle w:val="ListParagraph"/>
         <w:numPr>
           <w:ilvl w:val="0"/>
           <w:numId w:val="2"/>
@@ -2712,39 +2859,59 @@
         <w:jc w:val="both"/>
       </w:pPr>
       <w:r>
-        <w:t>Z poziomu instalatora możemy również ustawić język aplikacji: polski lub angielski. Wybieramy z listy rozwijanej i klikamy przycisk „Ustaw język”. W folderze C:\Database zostanie utworzony plik lang.txt z którego korzysta aplikacja WPF.</w:t>
-      </w:r>
-    </w:p>
-    <w:p>
-      <w:pPr>
-        <w:pStyle w:val="Akapitzlist"/>
-      </w:pPr>
-    </w:p>
-    <w:p>
-      <w:pPr>
-        <w:pStyle w:val="Akapitzlist"/>
+        <w:t xml:space="preserve">Z poziomu instalatora możemy również ustawić język aplikacji: polski lub angielski. Wybieramy z listy rozwijanej i klikamy przycisk „Ustaw język”. W folderze C:\Database zostanie utworzony plik lang.txt z którego korzysta aplikacja </w:t>
+      </w:r>
+      <w:r>
+        <w:t>WPF</w:t>
+      </w:r>
+      <w:r>
+        <w:t>.</w:t>
+      </w:r>
+    </w:p>
+    <w:p>
+      <w:pPr>
+        <w:pStyle w:val="ListParagraph"/>
+      </w:pPr>
+    </w:p>
+    <w:p>
+      <w:pPr>
+        <w:pStyle w:val="Heading1"/>
         <w:jc w:val="center"/>
         <w:rPr>
-          <w:b/>
           <w:color w:val="FF0000"/>
         </w:rPr>
       </w:pPr>
+      <w:bookmarkStart w:id="10" w:name="_Toc29659637"/>
       <w:r>
         <w:rPr>
-          <w:b/>
           <w:color w:val="FF0000"/>
         </w:rPr>
         <w:t>WAŻNE INFORMACJE</w:t>
       </w:r>
-    </w:p>
-    <w:p>
-      <w:pPr>
-        <w:pStyle w:val="Akapitzlist"/>
+      <w:bookmarkEnd w:id="10"/>
+    </w:p>
+    <w:p>
+      <w:pPr>
+        <w:pStyle w:val="ListParagraph"/>
         <w:jc w:val="both"/>
       </w:pPr>
-      <w:bookmarkStart w:id="9" w:name="_GoBack"/>
-      <w:r>
-        <w:t>Aplikacja działa na porcie 5000, wymagane jest aby port ten był nieużywany do poprawnego działania aplikacji. Aplikacja przechowuje pliki niezbędne do działania w folderach C:\Database oraz C:\temp (skrypty .bat które instalator tymczasowo tworzy</w:t>
+      <w:r>
+        <w:t>Aplikacja działa na porcie 5000,</w:t>
+      </w:r>
+      <w:r>
+        <w:t xml:space="preserve"> </w:t>
+      </w:r>
+      <w:r>
+        <w:t>do poprawnego działania aplikacji</w:t>
+      </w:r>
+      <w:r>
+        <w:t xml:space="preserve"> wymagane jest aby port ten był nieużywany</w:t>
+      </w:r>
+      <w:r>
+        <w:t xml:space="preserve">. </w:t>
+      </w:r>
+      <w:r>
+        <w:t>Aplikacja przechowuje pliki niezbędne do działania w folderach C:\Database oraz C:\temp (skrypty .bat które instalator tymczasowo tworzy</w:t>
       </w:r>
       <w:r>
         <w:t xml:space="preserve"> i później wykonuje</w:t>
@@ -2756,18 +2923,24 @@
         <w:t xml:space="preserve"> Po zakończeniu oceniania projektu, proszę odinstalować usługę (punkt 5), można tez usunąć foldery C:\Database oraz C:\temp.</w:t>
       </w:r>
     </w:p>
-    <w:bookmarkEnd w:id="9"/>
+    <w:p>
+      <w:pPr>
+        <w:pStyle w:val="ListParagraph"/>
+        <w:jc w:val="both"/>
+      </w:pPr>
+    </w:p>
+    <w:p>
+      <w:pPr>
+        <w:pStyle w:val="ListParagraph"/>
+        <w:jc w:val="both"/>
+      </w:pPr>
+      <w:r>
+        <w:t>Życzymy miłego użytkowania!</w:t>
+      </w:r>
+      <w:bookmarkStart w:id="11" w:name="_GoBack"/>
+      <w:bookmarkEnd w:id="11"/>
+    </w:p>
     <w:p/>
-    <w:p>
-      <w:pPr>
-        <w:pStyle w:val="Nagwek1"/>
-      </w:pPr>
-      <w:bookmarkStart w:id="10" w:name="_Toc29158369"/>
-      <w:r>
-        <w:t>Końcowe dane techniczne:</w:t>
-      </w:r>
-      <w:bookmarkEnd w:id="10"/>
-    </w:p>
     <w:p/>
     <w:p/>
     <w:p/>
@@ -3363,15 +3536,15 @@
     <w:lsdException w:name="Hashtag" w:semiHidden="1" w:unhideWhenUsed="1"/>
     <w:lsdException w:name="Unresolved Mention" w:semiHidden="1" w:unhideWhenUsed="1"/>
   </w:latentStyles>
-  <w:style w:type="paragraph" w:default="1" w:styleId="Normalny">
+  <w:style w:type="paragraph" w:default="1" w:styleId="Normal">
     <w:name w:val="Normal"/>
     <w:qFormat/>
   </w:style>
-  <w:style w:type="paragraph" w:styleId="Nagwek1">
+  <w:style w:type="paragraph" w:styleId="Heading1">
     <w:name w:val="heading 1"/>
-    <w:basedOn w:val="Normalny"/>
-    <w:next w:val="Normalny"/>
-    <w:link w:val="Nagwek1Znak"/>
+    <w:basedOn w:val="Normal"/>
+    <w:next w:val="Normal"/>
+    <w:link w:val="Heading1Char"/>
     <w:uiPriority w:val="9"/>
     <w:qFormat/>
     <w:rsid w:val="004A32D0"/>
@@ -3388,13 +3561,13 @@
       <w:szCs w:val="32"/>
     </w:rPr>
   </w:style>
-  <w:style w:type="character" w:default="1" w:styleId="Domylnaczcionkaakapitu">
+  <w:style w:type="character" w:default="1" w:styleId="DefaultParagraphFont">
     <w:name w:val="Default Paragraph Font"/>
     <w:uiPriority w:val="1"/>
     <w:semiHidden/>
     <w:unhideWhenUsed/>
   </w:style>
-  <w:style w:type="table" w:default="1" w:styleId="Standardowy">
+  <w:style w:type="table" w:default="1" w:styleId="TableNormal">
     <w:name w:val="Normal Table"/>
     <w:uiPriority w:val="99"/>
     <w:semiHidden/>
@@ -3409,15 +3582,15 @@
       </w:tblCellMar>
     </w:tblPr>
   </w:style>
-  <w:style w:type="numbering" w:default="1" w:styleId="Bezlisty">
+  <w:style w:type="numbering" w:default="1" w:styleId="NoList">
     <w:name w:val="No List"/>
     <w:uiPriority w:val="99"/>
     <w:semiHidden/>
     <w:unhideWhenUsed/>
   </w:style>
-  <w:style w:type="paragraph" w:styleId="Bezodstpw">
+  <w:style w:type="paragraph" w:styleId="NoSpacing">
     <w:name w:val="No Spacing"/>
-    <w:link w:val="BezodstpwZnak"/>
+    <w:link w:val="NoSpacingChar"/>
     <w:uiPriority w:val="1"/>
     <w:qFormat/>
     <w:rsid w:val="004A32D0"/>
@@ -3429,10 +3602,10 @@
       <w:lang w:eastAsia="pl-PL"/>
     </w:rPr>
   </w:style>
-  <w:style w:type="character" w:customStyle="1" w:styleId="BezodstpwZnak">
-    <w:name w:val="Bez odstępów Znak"/>
-    <w:basedOn w:val="Domylnaczcionkaakapitu"/>
-    <w:link w:val="Bezodstpw"/>
+  <w:style w:type="character" w:customStyle="1" w:styleId="NoSpacingChar">
+    <w:name w:val="No Spacing Char"/>
+    <w:basedOn w:val="DefaultParagraphFont"/>
+    <w:link w:val="NoSpacing"/>
     <w:uiPriority w:val="1"/>
     <w:rsid w:val="004A32D0"/>
     <w:rPr>
@@ -3440,10 +3613,10 @@
       <w:lang w:eastAsia="pl-PL"/>
     </w:rPr>
   </w:style>
-  <w:style w:type="character" w:customStyle="1" w:styleId="Nagwek1Znak">
-    <w:name w:val="Nagłówek 1 Znak"/>
-    <w:basedOn w:val="Domylnaczcionkaakapitu"/>
-    <w:link w:val="Nagwek1"/>
+  <w:style w:type="character" w:customStyle="1" w:styleId="Heading1Char">
+    <w:name w:val="Heading 1 Char"/>
+    <w:basedOn w:val="DefaultParagraphFont"/>
+    <w:link w:val="Heading1"/>
     <w:uiPriority w:val="9"/>
     <w:rsid w:val="004A32D0"/>
     <w:rPr>
@@ -3453,10 +3626,10 @@
       <w:szCs w:val="32"/>
     </w:rPr>
   </w:style>
-  <w:style w:type="paragraph" w:styleId="Nagwekspisutreci">
+  <w:style w:type="paragraph" w:styleId="TOCHeading">
     <w:name w:val="TOC Heading"/>
-    <w:basedOn w:val="Nagwek1"/>
-    <w:next w:val="Normalny"/>
+    <w:basedOn w:val="Heading1"/>
+    <w:next w:val="Normal"/>
     <w:uiPriority w:val="39"/>
     <w:unhideWhenUsed/>
     <w:qFormat/>
@@ -3468,9 +3641,9 @@
       <w:lang w:eastAsia="pl-PL"/>
     </w:rPr>
   </w:style>
-  <w:style w:type="paragraph" w:styleId="Akapitzlist">
+  <w:style w:type="paragraph" w:styleId="ListParagraph">
     <w:name w:val="List Paragraph"/>
-    <w:basedOn w:val="Normalny"/>
+    <w:basedOn w:val="Normal"/>
     <w:uiPriority w:val="34"/>
     <w:qFormat/>
     <w:rsid w:val="004A32D0"/>
@@ -3479,10 +3652,10 @@
       <w:contextualSpacing/>
     </w:pPr>
   </w:style>
-  <w:style w:type="paragraph" w:styleId="Spistreci1">
+  <w:style w:type="paragraph" w:styleId="TOC1">
     <w:name w:val="toc 1"/>
-    <w:basedOn w:val="Normalny"/>
-    <w:next w:val="Normalny"/>
+    <w:basedOn w:val="Normal"/>
+    <w:next w:val="Normal"/>
     <w:autoRedefine/>
     <w:uiPriority w:val="39"/>
     <w:unhideWhenUsed/>
@@ -3491,9 +3664,9 @@
       <w:spacing w:after="100"/>
     </w:pPr>
   </w:style>
-  <w:style w:type="character" w:styleId="Hipercze">
+  <w:style w:type="character" w:styleId="Hyperlink">
     <w:name w:val="Hyperlink"/>
-    <w:basedOn w:val="Domylnaczcionkaakapitu"/>
+    <w:basedOn w:val="DefaultParagraphFont"/>
     <w:uiPriority w:val="99"/>
     <w:unhideWhenUsed/>
     <w:rsid w:val="001100E3"/>
@@ -3502,10 +3675,10 @@
       <w:u w:val="single"/>
     </w:rPr>
   </w:style>
-  <w:style w:type="paragraph" w:styleId="Tekstdymka">
+  <w:style w:type="paragraph" w:styleId="BalloonText">
     <w:name w:val="Balloon Text"/>
-    <w:basedOn w:val="Normalny"/>
-    <w:link w:val="TekstdymkaZnak"/>
+    <w:basedOn w:val="Normal"/>
+    <w:link w:val="BalloonTextChar"/>
     <w:uiPriority w:val="99"/>
     <w:semiHidden/>
     <w:unhideWhenUsed/>
@@ -3519,10 +3692,10 @@
       <w:szCs w:val="18"/>
     </w:rPr>
   </w:style>
-  <w:style w:type="character" w:customStyle="1" w:styleId="TekstdymkaZnak">
-    <w:name w:val="Tekst dymka Znak"/>
-    <w:basedOn w:val="Domylnaczcionkaakapitu"/>
-    <w:link w:val="Tekstdymka"/>
+  <w:style w:type="character" w:customStyle="1" w:styleId="BalloonTextChar">
+    <w:name w:val="Balloon Text Char"/>
+    <w:basedOn w:val="DefaultParagraphFont"/>
+    <w:link w:val="BalloonText"/>
     <w:uiPriority w:val="99"/>
     <w:semiHidden/>
     <w:rsid w:val="00963EB4"/>
@@ -3532,9 +3705,9 @@
       <w:szCs w:val="18"/>
     </w:rPr>
   </w:style>
-  <w:style w:type="character" w:styleId="Nierozpoznanawzmianka">
+  <w:style w:type="character" w:styleId="UnresolvedMention">
     <w:name w:val="Unresolved Mention"/>
-    <w:basedOn w:val="Domylnaczcionkaakapitu"/>
+    <w:basedOn w:val="DefaultParagraphFont"/>
     <w:uiPriority w:val="99"/>
     <w:semiHidden/>
     <w:unhideWhenUsed/>

</xml_diff>

<commit_message>
documentation and db updated
</commit_message>
<xml_diff>
--- a/Dokumentacja Currency Bank.docx
+++ b/Dokumentacja Currency Bank.docx
@@ -1,6 +1,6 @@
 
 <file path=word/document.xml><?xml version="1.0" encoding="utf-8"?>
-<w:document xmlns:wpc="http://schemas.microsoft.com/office/word/2010/wordprocessingCanvas" xmlns:cx="http://schemas.microsoft.com/office/drawing/2014/chartex" xmlns:cx1="http://schemas.microsoft.com/office/drawing/2015/9/8/chartex" xmlns:cx2="http://schemas.microsoft.com/office/drawing/2015/10/21/chartex" xmlns:cx3="http://schemas.microsoft.com/office/drawing/2016/5/9/chartex" xmlns:cx4="http://schemas.microsoft.com/office/drawing/2016/5/10/chartex" xmlns:cx5="http://schemas.microsoft.com/office/drawing/2016/5/11/chartex" xmlns:cx6="http://schemas.microsoft.com/office/drawing/2016/5/12/chartex" xmlns:cx7="http://schemas.microsoft.com/office/drawing/2016/5/13/chartex" xmlns:cx8="http://schemas.microsoft.com/office/drawing/2016/5/14/chartex" xmlns:mc="http://schemas.openxmlformats.org/markup-compatibility/2006" xmlns:aink="http://schemas.microsoft.com/office/drawing/2016/ink" xmlns:am3d="http://schemas.microsoft.com/office/drawing/2017/model3d" xmlns:o="urn:schemas-microsoft-com:office:office" xmlns:r="http://schemas.openxmlformats.org/officeDocument/2006/relationships" xmlns:m="http://schemas.openxmlformats.org/officeDocument/2006/math" xmlns:v="urn:schemas-microsoft-com:vml" xmlns:wp14="http://schemas.microsoft.com/office/word/2010/wordprocessingDrawing" xmlns:wp="http://schemas.openxmlformats.org/drawingml/2006/wordprocessingDrawing" xmlns:w10="urn:schemas-microsoft-com:office:word" xmlns:w="http://schemas.openxmlformats.org/wordprocessingml/2006/main" xmlns:w14="http://schemas.microsoft.com/office/word/2010/wordml" xmlns:w15="http://schemas.microsoft.com/office/word/2012/wordml" xmlns:w16cid="http://schemas.microsoft.com/office/word/2016/wordml/cid" xmlns:w16se="http://schemas.microsoft.com/office/word/2015/wordml/symex" xmlns:wpg="http://schemas.microsoft.com/office/word/2010/wordprocessingGroup" xmlns:wpi="http://schemas.microsoft.com/office/word/2010/wordprocessingInk" xmlns:wne="http://schemas.microsoft.com/office/word/2006/wordml" xmlns:wps="http://schemas.microsoft.com/office/word/2010/wordprocessingShape" mc:Ignorable="w14 w15 w16se w16cid wp14">
+<w:document xmlns:wpc="http://schemas.microsoft.com/office/word/2010/wordprocessingCanvas" xmlns:cx="http://schemas.microsoft.com/office/drawing/2014/chartex" xmlns:cx1="http://schemas.microsoft.com/office/drawing/2015/9/8/chartex" xmlns:cx2="http://schemas.microsoft.com/office/drawing/2015/10/21/chartex" xmlns:cx3="http://schemas.microsoft.com/office/drawing/2016/5/9/chartex" xmlns:cx4="http://schemas.microsoft.com/office/drawing/2016/5/10/chartex" xmlns:cx5="http://schemas.microsoft.com/office/drawing/2016/5/11/chartex" xmlns:cx6="http://schemas.microsoft.com/office/drawing/2016/5/12/chartex" xmlns:cx7="http://schemas.microsoft.com/office/drawing/2016/5/13/chartex" xmlns:cx8="http://schemas.microsoft.com/office/drawing/2016/5/14/chartex" xmlns:mc="http://schemas.openxmlformats.org/markup-compatibility/2006" xmlns:aink="http://schemas.microsoft.com/office/drawing/2016/ink" xmlns:am3d="http://schemas.microsoft.com/office/drawing/2017/model3d" xmlns:o="urn:schemas-microsoft-com:office:office" xmlns:r="http://schemas.openxmlformats.org/officeDocument/2006/relationships" xmlns:m="http://schemas.openxmlformats.org/officeDocument/2006/math" xmlns:v="urn:schemas-microsoft-com:vml" xmlns:wp14="http://schemas.microsoft.com/office/word/2010/wordprocessingDrawing" xmlns:wp="http://schemas.openxmlformats.org/drawingml/2006/wordprocessingDrawing" xmlns:w10="urn:schemas-microsoft-com:office:word" xmlns:w="http://schemas.openxmlformats.org/wordprocessingml/2006/main" xmlns:w14="http://schemas.microsoft.com/office/word/2010/wordml" xmlns:w15="http://schemas.microsoft.com/office/word/2012/wordml" xmlns:w16cex="http://schemas.microsoft.com/office/word/2018/wordml/cex" xmlns:w16cid="http://schemas.microsoft.com/office/word/2016/wordml/cid" xmlns:w16="http://schemas.microsoft.com/office/word/2018/wordml" xmlns:w16se="http://schemas.microsoft.com/office/word/2015/wordml/symex" xmlns:wpg="http://schemas.microsoft.com/office/word/2010/wordprocessingGroup" xmlns:wpi="http://schemas.microsoft.com/office/word/2010/wordprocessingInk" xmlns:wne="http://schemas.microsoft.com/office/word/2006/wordml" xmlns:wps="http://schemas.microsoft.com/office/word/2010/wordprocessingShape" mc:Ignorable="w14 w15 w16se w16cid w16 w16cex wp14">
   <w:body>
     <w:sdt>
       <w:sdtPr>
@@ -20,7 +20,7 @@
             <mc:AlternateContent>
               <mc:Choice Requires="wpg">
                 <w:drawing>
-                  <wp:anchor distT="0" distB="0" distL="114300" distR="114300" simplePos="0" relativeHeight="251659264" behindDoc="1" locked="0" layoutInCell="1" allowOverlap="1">
+                  <wp:anchor distT="0" distB="0" distL="114300" distR="114300" simplePos="0" relativeHeight="251659264" behindDoc="1" locked="0" layoutInCell="1" allowOverlap="1" wp14:anchorId="6AA6420F" wp14:editId="0741275F">
                     <wp:simplePos x="0" y="0"/>
                     <wp:positionH relativeFrom="page">
                       <wp:align>center</wp:align>
@@ -139,7 +139,7 @@
                                   <w:sdtContent>
                                     <w:p>
                                       <w:pPr>
-                                        <w:pStyle w:val="NoSpacing"/>
+                                        <w:pStyle w:val="Bezodstpw"/>
                                         <w:rPr>
                                           <w:color w:val="FFFFFF" w:themeColor="background1"/>
                                           <w:sz w:val="32"/>
@@ -159,7 +159,7 @@
                                 </w:sdt>
                                 <w:p>
                                   <w:pPr>
-                                    <w:pStyle w:val="NoSpacing"/>
+                                    <w:pStyle w:val="Bezodstpw"/>
                                     <w:rPr>
                                       <w:caps/>
                                       <w:color w:val="FFFFFF" w:themeColor="background1"/>
@@ -250,7 +250,7 @@
                                   <w:sdtContent>
                                     <w:p>
                                       <w:pPr>
-                                        <w:pStyle w:val="NoSpacing"/>
+                                        <w:pStyle w:val="Bezodstpw"/>
                                         <w:pBdr>
                                           <w:bottom w:val="single" w:sz="6" w:space="4" w:color="7F7F7F" w:themeColor="text1" w:themeTint="80"/>
                                         </w:pBdr>
@@ -302,7 +302,7 @@
                                   <w:sdtContent>
                                     <w:p>
                                       <w:pPr>
-                                        <w:pStyle w:val="NoSpacing"/>
+                                        <w:pStyle w:val="Bezodstpw"/>
                                         <w:spacing w:before="240"/>
                                         <w:rPr>
                                           <w:caps/>
@@ -346,7 +346,7 @@
               </mc:Choice>
               <mc:Fallback>
                 <w:pict>
-                  <v:group id="Grupa 119" o:spid="_x0000_s1026" style="position:absolute;margin-left:0;margin-top:0;width:539.6pt;height:719.9pt;z-index:-251657216;mso-width-percent:882;mso-height-percent:909;mso-position-horizontal:center;mso-position-horizontal-relative:page;mso-position-vertical:center;mso-position-vertical-relative:page;mso-width-percent:882;mso-height-percent:909" coordsize="68580,92717" o:gfxdata="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">
+                  <v:group w14:anchorId="6AA6420F" id="Grupa 119" o:spid="_x0000_s1026" style="position:absolute;margin-left:0;margin-top:0;width:539.6pt;height:719.9pt;z-index:-251657216;mso-width-percent:882;mso-height-percent:909;mso-position-horizontal:center;mso-position-horizontal-relative:page;mso-position-vertical:center;mso-position-vertical-relative:page;mso-width-percent:882;mso-height-percent:909" coordsize="68580,92717" o:gfxdata="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">
                     <v:rect id="Prostokąt 120" o:spid="_x0000_s1027" style="position:absolute;top:73152;width:68580;height:1431;visibility:visible;mso-wrap-style:square;v-text-anchor:middle" o:gfxdata="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" fillcolor="#4472c4 [3204]" stroked="f" strokeweight="1pt"/>
                     <v:rect id="Prostokąt 121" o:spid="_x0000_s1028" style="position:absolute;top:74390;width:68580;height:18327;visibility:visible;mso-wrap-style:square;v-text-anchor:bottom" o:gfxdata="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" fillcolor="#ed7d31 [3205]" stroked="f" strokeweight="1pt">
                       <v:textbox inset="36pt,14.4pt,36pt,36pt">
@@ -368,7 +368,7 @@
                             <w:sdtContent>
                               <w:p>
                                 <w:pPr>
-                                  <w:pStyle w:val="NoSpacing"/>
+                                  <w:pStyle w:val="Bezodstpw"/>
                                   <w:rPr>
                                     <w:color w:val="FFFFFF" w:themeColor="background1"/>
                                     <w:sz w:val="32"/>
@@ -388,7 +388,7 @@
                           </w:sdt>
                           <w:p>
                             <w:pPr>
-                              <w:pStyle w:val="NoSpacing"/>
+                              <w:pStyle w:val="Bezodstpw"/>
                               <w:rPr>
                                 <w:caps/>
                                 <w:color w:val="FFFFFF" w:themeColor="background1"/>
@@ -447,7 +447,7 @@
                             <w:sdtContent>
                               <w:p>
                                 <w:pPr>
-                                  <w:pStyle w:val="NoSpacing"/>
+                                  <w:pStyle w:val="Bezodstpw"/>
                                   <w:pBdr>
                                     <w:bottom w:val="single" w:sz="6" w:space="4" w:color="7F7F7F" w:themeColor="text1" w:themeTint="80"/>
                                   </w:pBdr>
@@ -499,7 +499,7 @@
                             <w:sdtContent>
                               <w:p>
                                 <w:pPr>
-                                  <w:pStyle w:val="NoSpacing"/>
+                                  <w:pStyle w:val="Bezodstpw"/>
                                   <w:spacing w:before="240"/>
                                   <w:rPr>
                                     <w:caps/>
@@ -561,7 +561,7 @@
       <w:sdtContent>
         <w:p>
           <w:pPr>
-            <w:pStyle w:val="TOCHeading"/>
+            <w:pStyle w:val="Nagwekspisutreci"/>
           </w:pPr>
           <w:r>
             <w:t>Spis treści</w:t>
@@ -569,7 +569,7 @@
         </w:p>
         <w:p>
           <w:pPr>
-            <w:pStyle w:val="TOC1"/>
+            <w:pStyle w:val="Spistreci1"/>
             <w:tabs>
               <w:tab w:val="right" w:leader="dot" w:pos="9062"/>
             </w:tabs>
@@ -588,10 +588,10 @@
           <w:r>
             <w:fldChar w:fldCharType="separate"/>
           </w:r>
-          <w:hyperlink w:anchor="_Toc29659627" w:history="1">
-            <w:r>
-              <w:rPr>
-                <w:rStyle w:val="Hyperlink"/>
+          <w:hyperlink w:anchor="_Toc62914731" w:history="1">
+            <w:r>
+              <w:rPr>
+                <w:rStyle w:val="Hipercze"/>
                 <w:noProof/>
               </w:rPr>
               <w:t>Opis ogólny</w:t>
@@ -615,7 +615,7 @@
                 <w:noProof/>
                 <w:webHidden/>
               </w:rPr>
-              <w:instrText xml:space="preserve"> PAGEREF _Toc29659627 \h </w:instrText>
+              <w:instrText xml:space="preserve"> PAGEREF _Toc62914731 \h </w:instrText>
             </w:r>
             <w:r>
               <w:rPr>
@@ -648,7 +648,7 @@
         </w:p>
         <w:p>
           <w:pPr>
-            <w:pStyle w:val="TOC1"/>
+            <w:pStyle w:val="Spistreci1"/>
             <w:tabs>
               <w:tab w:val="right" w:leader="dot" w:pos="9062"/>
             </w:tabs>
@@ -658,10 +658,10 @@
               <w:lang w:eastAsia="pl-PL"/>
             </w:rPr>
           </w:pPr>
-          <w:hyperlink w:anchor="_Toc29659628" w:history="1">
-            <w:r>
-              <w:rPr>
-                <w:rStyle w:val="Hyperlink"/>
+          <w:hyperlink w:anchor="_Toc62914732" w:history="1">
+            <w:r>
+              <w:rPr>
+                <w:rStyle w:val="Hipercze"/>
                 <w:noProof/>
               </w:rPr>
               <w:t>Stack technologiczny</w:t>
@@ -685,7 +685,7 @@
                 <w:noProof/>
                 <w:webHidden/>
               </w:rPr>
-              <w:instrText xml:space="preserve"> PAGEREF _Toc29659628 \h </w:instrText>
+              <w:instrText xml:space="preserve"> PAGEREF _Toc62914732 \h </w:instrText>
             </w:r>
             <w:r>
               <w:rPr>
@@ -718,7 +718,7 @@
         </w:p>
         <w:p>
           <w:pPr>
-            <w:pStyle w:val="TOC1"/>
+            <w:pStyle w:val="Spistreci1"/>
             <w:tabs>
               <w:tab w:val="right" w:leader="dot" w:pos="9062"/>
             </w:tabs>
@@ -728,10 +728,10 @@
               <w:lang w:eastAsia="pl-PL"/>
             </w:rPr>
           </w:pPr>
-          <w:hyperlink w:anchor="_Toc29659629" w:history="1">
-            <w:r>
-              <w:rPr>
-                <w:rStyle w:val="Hyperlink"/>
+          <w:hyperlink w:anchor="_Toc62914733" w:history="1">
+            <w:r>
+              <w:rPr>
+                <w:rStyle w:val="Hipercze"/>
                 <w:noProof/>
               </w:rPr>
               <w:t>Login window:</w:t>
@@ -755,7 +755,7 @@
                 <w:noProof/>
                 <w:webHidden/>
               </w:rPr>
-              <w:instrText xml:space="preserve"> PAGEREF _Toc29659629 \h </w:instrText>
+              <w:instrText xml:space="preserve"> PAGEREF _Toc62914733 \h </w:instrText>
             </w:r>
             <w:r>
               <w:rPr>
@@ -788,7 +788,7 @@
         </w:p>
         <w:p>
           <w:pPr>
-            <w:pStyle w:val="TOC1"/>
+            <w:pStyle w:val="Spistreci1"/>
             <w:tabs>
               <w:tab w:val="right" w:leader="dot" w:pos="9062"/>
             </w:tabs>
@@ -798,10 +798,10 @@
               <w:lang w:eastAsia="pl-PL"/>
             </w:rPr>
           </w:pPr>
-          <w:hyperlink w:anchor="_Toc29659630" w:history="1">
-            <w:r>
-              <w:rPr>
-                <w:rStyle w:val="Hyperlink"/>
+          <w:hyperlink w:anchor="_Toc62914734" w:history="1">
+            <w:r>
+              <w:rPr>
+                <w:rStyle w:val="Hipercze"/>
                 <w:noProof/>
               </w:rPr>
               <w:t>Register window:</w:t>
@@ -825,7 +825,7 @@
                 <w:noProof/>
                 <w:webHidden/>
               </w:rPr>
-              <w:instrText xml:space="preserve"> PAGEREF _Toc29659630 \h </w:instrText>
+              <w:instrText xml:space="preserve"> PAGEREF _Toc62914734 \h </w:instrText>
             </w:r>
             <w:r>
               <w:rPr>
@@ -858,7 +858,7 @@
         </w:p>
         <w:p>
           <w:pPr>
-            <w:pStyle w:val="TOC1"/>
+            <w:pStyle w:val="Spistreci1"/>
             <w:tabs>
               <w:tab w:val="right" w:leader="dot" w:pos="9062"/>
             </w:tabs>
@@ -868,10 +868,10 @@
               <w:lang w:eastAsia="pl-PL"/>
             </w:rPr>
           </w:pPr>
-          <w:hyperlink w:anchor="_Toc29659631" w:history="1">
-            <w:r>
-              <w:rPr>
-                <w:rStyle w:val="Hyperlink"/>
+          <w:hyperlink w:anchor="_Toc62914735" w:history="1">
+            <w:r>
+              <w:rPr>
+                <w:rStyle w:val="Hipercze"/>
                 <w:noProof/>
               </w:rPr>
               <w:t>Main window:</w:t>
@@ -895,7 +895,7 @@
                 <w:noProof/>
                 <w:webHidden/>
               </w:rPr>
-              <w:instrText xml:space="preserve"> PAGEREF _Toc29659631 \h </w:instrText>
+              <w:instrText xml:space="preserve"> PAGEREF _Toc62914735 \h </w:instrText>
             </w:r>
             <w:r>
               <w:rPr>
@@ -915,7 +915,7 @@
                 <w:noProof/>
                 <w:webHidden/>
               </w:rPr>
-              <w:t>3</w:t>
+              <w:t>4</w:t>
             </w:r>
             <w:r>
               <w:rPr>
@@ -928,7 +928,7 @@
         </w:p>
         <w:p>
           <w:pPr>
-            <w:pStyle w:val="TOC1"/>
+            <w:pStyle w:val="Spistreci1"/>
             <w:tabs>
               <w:tab w:val="right" w:leader="dot" w:pos="9062"/>
             </w:tabs>
@@ -938,10 +938,10 @@
               <w:lang w:eastAsia="pl-PL"/>
             </w:rPr>
           </w:pPr>
-          <w:hyperlink w:anchor="_Toc29659632" w:history="1">
-            <w:r>
-              <w:rPr>
-                <w:rStyle w:val="Hyperlink"/>
+          <w:hyperlink w:anchor="_Toc62914736" w:history="1">
+            <w:r>
+              <w:rPr>
+                <w:rStyle w:val="Hipercze"/>
                 <w:noProof/>
               </w:rPr>
               <w:t>Account Opening Window:</w:t>
@@ -965,7 +965,7 @@
                 <w:noProof/>
                 <w:webHidden/>
               </w:rPr>
-              <w:instrText xml:space="preserve"> PAGEREF _Toc29659632 \h </w:instrText>
+              <w:instrText xml:space="preserve"> PAGEREF _Toc62914736 \h </w:instrText>
             </w:r>
             <w:r>
               <w:rPr>
@@ -985,7 +985,7 @@
                 <w:noProof/>
                 <w:webHidden/>
               </w:rPr>
-              <w:t>3</w:t>
+              <w:t>5</w:t>
             </w:r>
             <w:r>
               <w:rPr>
@@ -998,7 +998,7 @@
         </w:p>
         <w:p>
           <w:pPr>
-            <w:pStyle w:val="TOC1"/>
+            <w:pStyle w:val="Spistreci1"/>
             <w:tabs>
               <w:tab w:val="right" w:leader="dot" w:pos="9062"/>
             </w:tabs>
@@ -1008,10 +1008,10 @@
               <w:lang w:eastAsia="pl-PL"/>
             </w:rPr>
           </w:pPr>
-          <w:hyperlink w:anchor="_Toc29659633" w:history="1">
-            <w:r>
-              <w:rPr>
-                <w:rStyle w:val="Hyperlink"/>
+          <w:hyperlink w:anchor="_Toc62914737" w:history="1">
+            <w:r>
+              <w:rPr>
+                <w:rStyle w:val="Hipercze"/>
                 <w:noProof/>
               </w:rPr>
               <w:t>New Transfer Window:</w:t>
@@ -1035,7 +1035,7 @@
                 <w:noProof/>
                 <w:webHidden/>
               </w:rPr>
-              <w:instrText xml:space="preserve"> PAGEREF _Toc29659633 \h </w:instrText>
+              <w:instrText xml:space="preserve"> PAGEREF _Toc62914737 \h </w:instrText>
             </w:r>
             <w:r>
               <w:rPr>
@@ -1055,7 +1055,7 @@
                 <w:noProof/>
                 <w:webHidden/>
               </w:rPr>
-              <w:t>3</w:t>
+              <w:t>5</w:t>
             </w:r>
             <w:r>
               <w:rPr>
@@ -1068,7 +1068,7 @@
         </w:p>
         <w:p>
           <w:pPr>
-            <w:pStyle w:val="TOC1"/>
+            <w:pStyle w:val="Spistreci1"/>
             <w:tabs>
               <w:tab w:val="right" w:leader="dot" w:pos="9062"/>
             </w:tabs>
@@ -1078,10 +1078,10 @@
               <w:lang w:eastAsia="pl-PL"/>
             </w:rPr>
           </w:pPr>
-          <w:hyperlink w:anchor="_Toc29659634" w:history="1">
-            <w:r>
-              <w:rPr>
-                <w:rStyle w:val="Hyperlink"/>
+          <w:hyperlink w:anchor="_Toc62914738" w:history="1">
+            <w:r>
+              <w:rPr>
+                <w:rStyle w:val="Hipercze"/>
                 <w:noProof/>
               </w:rPr>
               <w:t>Exchange Window:</w:t>
@@ -1105,7 +1105,7 @@
                 <w:noProof/>
                 <w:webHidden/>
               </w:rPr>
-              <w:instrText xml:space="preserve"> PAGEREF _Toc29659634 \h </w:instrText>
+              <w:instrText xml:space="preserve"> PAGEREF _Toc62914738 \h </w:instrText>
             </w:r>
             <w:r>
               <w:rPr>
@@ -1125,7 +1125,7 @@
                 <w:noProof/>
                 <w:webHidden/>
               </w:rPr>
-              <w:t>3</w:t>
+              <w:t>6</w:t>
             </w:r>
             <w:r>
               <w:rPr>
@@ -1138,7 +1138,7 @@
         </w:p>
         <w:p>
           <w:pPr>
-            <w:pStyle w:val="TOC1"/>
+            <w:pStyle w:val="Spistreci1"/>
             <w:tabs>
               <w:tab w:val="right" w:leader="dot" w:pos="9062"/>
             </w:tabs>
@@ -1148,13 +1148,13 @@
               <w:lang w:eastAsia="pl-PL"/>
             </w:rPr>
           </w:pPr>
-          <w:hyperlink w:anchor="_Toc29659635" w:history="1">
-            <w:r>
-              <w:rPr>
-                <w:rStyle w:val="Hyperlink"/>
-                <w:noProof/>
-              </w:rPr>
-              <w:t>Other functionalities:</w:t>
+          <w:hyperlink w:anchor="_Toc62914739" w:history="1">
+            <w:r>
+              <w:rPr>
+                <w:rStyle w:val="Hipercze"/>
+                <w:noProof/>
+              </w:rPr>
+              <w:t>Inne funkcjonalności:</w:t>
             </w:r>
             <w:r>
               <w:rPr>
@@ -1175,7 +1175,7 @@
                 <w:noProof/>
                 <w:webHidden/>
               </w:rPr>
-              <w:instrText xml:space="preserve"> PAGEREF _Toc29659635 \h </w:instrText>
+              <w:instrText xml:space="preserve"> PAGEREF _Toc62914739 \h </w:instrText>
             </w:r>
             <w:r>
               <w:rPr>
@@ -1195,7 +1195,7 @@
                 <w:noProof/>
                 <w:webHidden/>
               </w:rPr>
-              <w:t>4</w:t>
+              <w:t>6</w:t>
             </w:r>
             <w:r>
               <w:rPr>
@@ -1208,7 +1208,7 @@
         </w:p>
         <w:p>
           <w:pPr>
-            <w:pStyle w:val="TOC1"/>
+            <w:pStyle w:val="Spistreci1"/>
             <w:tabs>
               <w:tab w:val="right" w:leader="dot" w:pos="9062"/>
             </w:tabs>
@@ -1218,10 +1218,10 @@
               <w:lang w:eastAsia="pl-PL"/>
             </w:rPr>
           </w:pPr>
-          <w:hyperlink w:anchor="_Toc29659636" w:history="1">
-            <w:r>
-              <w:rPr>
-                <w:rStyle w:val="Hyperlink"/>
+          <w:hyperlink w:anchor="_Toc62914740" w:history="1">
+            <w:r>
+              <w:rPr>
+                <w:rStyle w:val="Hipercze"/>
                 <w:noProof/>
               </w:rPr>
               <w:t>Instalacja aplikacji:</w:t>
@@ -1245,7 +1245,7 @@
                 <w:noProof/>
                 <w:webHidden/>
               </w:rPr>
-              <w:instrText xml:space="preserve"> PAGEREF _Toc29659636 \h </w:instrText>
+              <w:instrText xml:space="preserve"> PAGEREF _Toc62914740 \h </w:instrText>
             </w:r>
             <w:r>
               <w:rPr>
@@ -1265,7 +1265,7 @@
                 <w:noProof/>
                 <w:webHidden/>
               </w:rPr>
-              <w:t>4</w:t>
+              <w:t>6</w:t>
             </w:r>
             <w:r>
               <w:rPr>
@@ -1278,7 +1278,7 @@
         </w:p>
         <w:p>
           <w:pPr>
-            <w:pStyle w:val="TOC1"/>
+            <w:pStyle w:val="Spistreci1"/>
             <w:tabs>
               <w:tab w:val="right" w:leader="dot" w:pos="9062"/>
             </w:tabs>
@@ -1288,10 +1288,10 @@
               <w:lang w:eastAsia="pl-PL"/>
             </w:rPr>
           </w:pPr>
-          <w:hyperlink w:anchor="_Toc29659637" w:history="1">
-            <w:r>
-              <w:rPr>
-                <w:rStyle w:val="Hyperlink"/>
+          <w:hyperlink w:anchor="_Toc62914741" w:history="1">
+            <w:r>
+              <w:rPr>
+                <w:rStyle w:val="Hipercze"/>
                 <w:noProof/>
               </w:rPr>
               <w:t>WAŻNE INFORMACJE</w:t>
@@ -1315,7 +1315,7 @@
                 <w:noProof/>
                 <w:webHidden/>
               </w:rPr>
-              <w:instrText xml:space="preserve"> PAGEREF _Toc29659637 \h </w:instrText>
+              <w:instrText xml:space="preserve"> PAGEREF _Toc62914741 \h </w:instrText>
             </w:r>
             <w:r>
               <w:rPr>
@@ -1335,7 +1335,77 @@
                 <w:noProof/>
                 <w:webHidden/>
               </w:rPr>
-              <w:t>8</w:t>
+              <w:t>10</w:t>
+            </w:r>
+            <w:r>
+              <w:rPr>
+                <w:noProof/>
+                <w:webHidden/>
+              </w:rPr>
+              <w:fldChar w:fldCharType="end"/>
+            </w:r>
+          </w:hyperlink>
+        </w:p>
+        <w:p>
+          <w:pPr>
+            <w:pStyle w:val="Spistreci1"/>
+            <w:tabs>
+              <w:tab w:val="right" w:leader="dot" w:pos="9062"/>
+            </w:tabs>
+            <w:rPr>
+              <w:rFonts w:eastAsiaTheme="minorEastAsia"/>
+              <w:noProof/>
+              <w:lang w:eastAsia="pl-PL"/>
+            </w:rPr>
+          </w:pPr>
+          <w:hyperlink w:anchor="_Toc62914742" w:history="1">
+            <w:r>
+              <w:rPr>
+                <w:rStyle w:val="Hipercze"/>
+                <w:noProof/>
+              </w:rPr>
+              <w:t>Bibliografia</w:t>
+            </w:r>
+            <w:r>
+              <w:rPr>
+                <w:noProof/>
+                <w:webHidden/>
+              </w:rPr>
+              <w:tab/>
+            </w:r>
+            <w:r>
+              <w:rPr>
+                <w:noProof/>
+                <w:webHidden/>
+              </w:rPr>
+              <w:fldChar w:fldCharType="begin"/>
+            </w:r>
+            <w:r>
+              <w:rPr>
+                <w:noProof/>
+                <w:webHidden/>
+              </w:rPr>
+              <w:instrText xml:space="preserve"> PAGEREF _Toc62914742 \h </w:instrText>
+            </w:r>
+            <w:r>
+              <w:rPr>
+                <w:noProof/>
+                <w:webHidden/>
+              </w:rPr>
+            </w:r>
+            <w:r>
+              <w:rPr>
+                <w:noProof/>
+                <w:webHidden/>
+              </w:rPr>
+              <w:fldChar w:fldCharType="separate"/>
+            </w:r>
+            <w:r>
+              <w:rPr>
+                <w:noProof/>
+                <w:webHidden/>
+              </w:rPr>
+              <w:t>11</w:t>
             </w:r>
             <w:r>
               <w:rPr>
@@ -1364,9 +1434,9 @@
     </w:p>
     <w:p>
       <w:pPr>
-        <w:pStyle w:val="Heading1"/>
-      </w:pPr>
-      <w:bookmarkStart w:id="0" w:name="_Toc29659627"/>
+        <w:pStyle w:val="Nagwek1"/>
+      </w:pPr>
+      <w:bookmarkStart w:id="0" w:name="_Toc62914731"/>
       <w:r>
         <w:lastRenderedPageBreak/>
         <w:t>Opis ogólny</w:t>
@@ -1374,6 +1444,9 @@
       <w:bookmarkEnd w:id="0"/>
     </w:p>
     <w:p>
+      <w:pPr>
+        <w:jc w:val="both"/>
+      </w:pPr>
       <w:r>
         <w:t xml:space="preserve">Aplikacja </w:t>
       </w:r>
@@ -1389,7 +1462,13 @@
         <w:t xml:space="preserve"> </w:t>
       </w:r>
       <w:r>
-        <w:t>pieniędzy. Mogą być</w:t>
+        <w:t>pieniędzy</w:t>
+      </w:r>
+      <w:r>
+        <w:t xml:space="preserve"> w formie elektronicznej</w:t>
+      </w:r>
+      <w:r>
+        <w:t>. Mogą być</w:t>
       </w:r>
       <w:r>
         <w:t xml:space="preserve"> one</w:t>
@@ -1417,6 +1496,9 @@
       </w:r>
     </w:p>
     <w:p>
+      <w:pPr>
+        <w:jc w:val="both"/>
+      </w:pPr>
       <w:r>
         <w:t xml:space="preserve">Poniższy opis podzielony zostanie pod względem funkcjonalności a </w:t>
       </w:r>
@@ -1430,9 +1512,9 @@
     <w:p/>
     <w:p>
       <w:pPr>
-        <w:pStyle w:val="Heading1"/>
-      </w:pPr>
-      <w:bookmarkStart w:id="1" w:name="_Toc29659628"/>
+        <w:pStyle w:val="Nagwek1"/>
+      </w:pPr>
+      <w:bookmarkStart w:id="1" w:name="_Toc62914732"/>
       <w:proofErr w:type="spellStart"/>
       <w:r>
         <w:t>Stack</w:t>
@@ -1504,27 +1586,6 @@
         <w:t>Forms</w:t>
       </w:r>
       <w:proofErr w:type="spellEnd"/>
-      <w:r>
-        <w:t xml:space="preserve"> (aplikacja podlegająca ocenie jest w </w:t>
-      </w:r>
-      <w:r>
-        <w:t>WPF</w:t>
-      </w:r>
-      <w:r>
-        <w:t xml:space="preserve"> zgodnie z wymagani</w:t>
-      </w:r>
-      <w:r>
-        <w:t>a</w:t>
-      </w:r>
-      <w:r>
-        <w:t>m</w:t>
-      </w:r>
-      <w:r>
-        <w:t>i</w:t>
-      </w:r>
-      <w:r>
-        <w:t>)</w:t>
-      </w:r>
     </w:p>
     <w:p>
       <w:pPr>
@@ -1777,7 +1838,7 @@
       <w:hyperlink r:id="rId5" w:history="1">
         <w:r>
           <w:rPr>
-            <w:rStyle w:val="Hyperlink"/>
+            <w:rStyle w:val="Hipercze"/>
           </w:rPr>
           <w:t>http://api.exchangeratesapi.io/latest/</w:t>
         </w:r>
@@ -1854,13 +1915,16 @@
         <w:t xml:space="preserve"> i korzysta ze słownika odpowiedniego dla danego języka.</w:t>
       </w:r>
     </w:p>
-    <w:p/>
-    <w:p/>
-    <w:p>
-      <w:pPr>
-        <w:pStyle w:val="Heading1"/>
-      </w:pPr>
-      <w:bookmarkStart w:id="2" w:name="_Toc29659629"/>
+    <w:p>
+      <w:pPr>
+        <w:jc w:val="both"/>
+      </w:pPr>
+    </w:p>
+    <w:p>
+      <w:pPr>
+        <w:pStyle w:val="Nagwek1"/>
+      </w:pPr>
+      <w:bookmarkStart w:id="2" w:name="_Toc62914733"/>
       <w:r>
         <w:t>Login window:</w:t>
       </w:r>
@@ -1878,240 +1942,12 @@
       </w:r>
     </w:p>
     <w:p>
-      <w:pPr>
-        <w:pStyle w:val="Heading1"/>
-      </w:pPr>
-      <w:bookmarkStart w:id="3" w:name="_Toc29659630"/>
-      <w:r>
-        <w:t>Register window:</w:t>
-      </w:r>
-      <w:bookmarkEnd w:id="3"/>
-    </w:p>
-    <w:p>
-      <w:r>
-        <w:t>Okienko służące do rejestracji nowego klienta banku. Aby założyć konto należy uprzednio zarejestrować się w aplikacji. Dane potrzebne do rejestracji to</w:t>
-      </w:r>
-      <w:r>
-        <w:t xml:space="preserve"> -</w:t>
-      </w:r>
-      <w:r>
-        <w:t xml:space="preserve"> oprócz wspomnianego wyżej loginu i hasła</w:t>
-      </w:r>
-      <w:r>
-        <w:t xml:space="preserve"> - imię, nazwisko, adres e-mail, pesel. Przy rejestracji system automatycznie zapisuje również datę rejestracji wraz z id nowego klienta. </w:t>
-      </w:r>
-    </w:p>
-    <w:p>
-      <w:pPr>
-        <w:pStyle w:val="Heading1"/>
-      </w:pPr>
-      <w:bookmarkStart w:id="4" w:name="_Toc29659631"/>
-      <w:r>
-        <w:t>Main window:</w:t>
-      </w:r>
-      <w:bookmarkEnd w:id="4"/>
-      <w:r>
-        <w:t xml:space="preserve"> </w:t>
-      </w:r>
-    </w:p>
-    <w:p>
-      <w:r>
-        <w:t>Główne okienko aplikacji to przegląd funkcjonalności oraz posiadanych kont</w:t>
-      </w:r>
-      <w:r>
-        <w:t xml:space="preserve">. Poszczególne przyciski pozwalają na skorzystanie z operacji jakie oferuje bank. </w:t>
-      </w:r>
-      <w:r>
-        <w:t xml:space="preserve">Tabela umieszczona po lewej stronie okna przedstawia dane o posiadanych kontach: id, numer, balans oraz walutę. </w:t>
-      </w:r>
-    </w:p>
-    <w:p>
-      <w:pPr>
-        <w:pStyle w:val="Heading1"/>
-      </w:pPr>
-      <w:bookmarkStart w:id="5" w:name="_Toc29659632"/>
-      <w:proofErr w:type="spellStart"/>
-      <w:r>
-        <w:t>Account</w:t>
-      </w:r>
-      <w:proofErr w:type="spellEnd"/>
-      <w:r>
-        <w:t xml:space="preserve"> </w:t>
-      </w:r>
-      <w:proofErr w:type="spellStart"/>
-      <w:r>
-        <w:t>Opening</w:t>
-      </w:r>
-      <w:proofErr w:type="spellEnd"/>
-      <w:r>
-        <w:t xml:space="preserve"> </w:t>
-      </w:r>
-      <w:proofErr w:type="spellStart"/>
-      <w:r>
-        <w:t>Window</w:t>
-      </w:r>
-      <w:proofErr w:type="spellEnd"/>
-      <w:r>
-        <w:t>:</w:t>
-      </w:r>
-      <w:bookmarkEnd w:id="5"/>
-    </w:p>
-    <w:p>
-      <w:r>
-        <w:t xml:space="preserve">Okno służące obsłudze akcji dodawania nowego konta. Wymagane dane to wyłącznie waluta w jakiej klient chce otworzyć nowe konto. Okienko posiada przycisk umożliwiający anulację operacji. Pozostałe dane przekazywane są automatycznie na podstawie zalogowanego klienta. </w:t>
-      </w:r>
-    </w:p>
-    <w:p>
-      <w:pPr>
-        <w:pStyle w:val="Heading1"/>
-      </w:pPr>
-      <w:bookmarkStart w:id="6" w:name="_Toc29659633"/>
-      <w:r>
-        <w:t>New Transfer Window:</w:t>
-      </w:r>
-      <w:bookmarkEnd w:id="6"/>
-    </w:p>
-    <w:p>
-      <w:r>
-        <w:t>Okno służące obsłudze przelewów. Lista rozwijana umożliwia wybór konta z którego klient chce wykonać przelew. Standardowo należy podać numer konta odbiorcy przelewu oraz kwotę. Jeżeli konto odbiorcy jest w innej walucie niż nadawcy</w:t>
-      </w:r>
-      <w:r>
-        <w:t>,</w:t>
-      </w:r>
-      <w:r>
-        <w:t xml:space="preserve"> kwota zostaje automatycznie przewalutowana na podstawie </w:t>
-      </w:r>
-      <w:r>
-        <w:t xml:space="preserve">wartości pobieranej poprzez WebAPI z oficjalnej strony Narodowego Banku Polskiego. </w:t>
-      </w:r>
-    </w:p>
-    <w:p>
-      <w:pPr>
-        <w:pStyle w:val="Heading1"/>
-      </w:pPr>
-      <w:bookmarkStart w:id="7" w:name="_Toc29659634"/>
-      <w:r>
-        <w:t>Exchange Window:</w:t>
-      </w:r>
-      <w:bookmarkEnd w:id="7"/>
-    </w:p>
-    <w:p>
-      <w:pPr>
-        <w:jc w:val="both"/>
-      </w:pPr>
-      <w:r>
-        <w:t xml:space="preserve">Okno służące obsłudze przewalutowania kwoty przez danego klienta. Do wykonania tej akcji klient musi posiadać co najmniej dwa konta </w:t>
-      </w:r>
-      <w:r>
-        <w:t>–</w:t>
-      </w:r>
-      <w:r>
-        <w:t xml:space="preserve"> </w:t>
-      </w:r>
-      <w:r>
-        <w:t xml:space="preserve">konto z którego zamierza przewalutować daną kwotę oraz konto w walucie docelowej. Listy rozwijane zapobiegają błędom polegającym na pomyłkach przy podawaniu kont. Standardowo zastosowano również przycisk umożliwiający opuszczenie okienka skutkujące anulacją operacji. </w:t>
-      </w:r>
-    </w:p>
-    <w:p>
-      <w:pPr>
-        <w:pStyle w:val="Heading1"/>
-      </w:pPr>
-      <w:bookmarkStart w:id="8" w:name="_Toc29659635"/>
-      <w:r>
-        <w:lastRenderedPageBreak/>
-        <w:t>Other functionalities:</w:t>
-      </w:r>
-      <w:bookmarkEnd w:id="8"/>
-    </w:p>
-    <w:p>
-      <w:pPr>
-        <w:jc w:val="both"/>
-      </w:pPr>
-      <w:r>
-        <w:t xml:space="preserve">Inne funkcjonalności to: </w:t>
-      </w:r>
-    </w:p>
-    <w:p>
-      <w:pPr>
-        <w:jc w:val="both"/>
-      </w:pPr>
-      <w:r>
-        <w:t>- usunięcie konta – system automatycznie blokuje próby usunięcia konta którego balans nie wynosi 0,</w:t>
-      </w:r>
-    </w:p>
-    <w:p>
-      <w:pPr>
-        <w:jc w:val="both"/>
-      </w:pPr>
-      <w:r>
-        <w:t>- wpłata – możliwość zasilenia dowolnego konta poprzez podanie kwoty oraz wybór ID z listy rozwijanej,</w:t>
-      </w:r>
-    </w:p>
-    <w:p>
-      <w:pPr>
-        <w:jc w:val="both"/>
-      </w:pPr>
-      <w:r>
-        <w:t>- wypłata – możliwość wypłaty dowolnej kwoty (w granicach posiadanego balansu na danym koncie)</w:t>
-      </w:r>
-      <w:r>
-        <w:t xml:space="preserve"> z dowolnego konta wybieranego za pomocą listy rozwijanej pobierającej dane kont zalogowanego klienta. </w:t>
-      </w:r>
-    </w:p>
-    <w:p>
-      <w:pPr>
-        <w:pStyle w:val="Heading1"/>
-      </w:pPr>
-      <w:bookmarkStart w:id="9" w:name="_Toc29659636"/>
-      <w:r>
-        <w:t>Instalacja aplikacji:</w:t>
-      </w:r>
-      <w:bookmarkEnd w:id="9"/>
-    </w:p>
-    <w:p>
-      <w:pPr>
-        <w:jc w:val="both"/>
-      </w:pPr>
-      <w:r>
-        <w:t>Do aplikacji dołączony jest instalator</w:t>
-      </w:r>
-      <w:r>
-        <w:t xml:space="preserve"> do części </w:t>
-      </w:r>
-      <w:proofErr w:type="spellStart"/>
-      <w:r>
-        <w:t>backendowej</w:t>
-      </w:r>
-      <w:proofErr w:type="spellEnd"/>
-      <w:r>
-        <w:t xml:space="preserve"> oraz przygotowujący bazę danych</w:t>
-      </w:r>
-      <w:r>
-        <w:t xml:space="preserve"> napisany własnoręcznie. Jest to w dużej mierze nakładka na wiersz poleceń i PowerShell jednak po</w:t>
-      </w:r>
-      <w:r>
-        <w:t xml:space="preserve">prawia wygodę </w:t>
-      </w:r>
-      <w:r>
-        <w:t>korzystani</w:t>
-      </w:r>
-      <w:r>
-        <w:t>a</w:t>
-      </w:r>
-      <w:r>
-        <w:t>.</w:t>
-      </w:r>
-    </w:p>
-    <w:p>
-      <w:r>
-        <w:rPr>
-          <w:noProof/>
-        </w:rPr>
+      <w:r>
         <w:drawing>
-          <wp:inline distT="0" distB="0" distL="0" distR="0" wp14:anchorId="4D0BED43" wp14:editId="2554FF28">
-            <wp:extent cx="5760720" cy="3943985"/>
-            <wp:effectExtent l="0" t="0" r="0" b="0"/>
-            <wp:docPr id="1" name="Obraz 1"/>
+          <wp:inline distT="0" distB="0" distL="0" distR="0" wp14:anchorId="0DEC61AA" wp14:editId="406B63A4">
+            <wp:extent cx="4105848" cy="3219899"/>
+            <wp:effectExtent l="0" t="0" r="9525" b="0"/>
+            <wp:docPr id="12" name="Obraz 12"/>
             <wp:cNvGraphicFramePr>
               <a:graphicFrameLocks xmlns:a="http://schemas.openxmlformats.org/drawingml/2006/main" noChangeAspect="1"/>
             </wp:cNvGraphicFramePr>
@@ -2131,7 +1967,7 @@
                   <pic:spPr>
                     <a:xfrm>
                       <a:off x="0" y="0"/>
-                      <a:ext cx="5760720" cy="3943985"/>
+                      <a:ext cx="4105848" cy="3219899"/>
                     </a:xfrm>
                     <a:prstGeom prst="rect">
                       <a:avLst/>
@@ -2146,62 +1982,36 @@
     </w:p>
     <w:p>
       <w:pPr>
-        <w:pStyle w:val="ListParagraph"/>
-        <w:numPr>
-          <w:ilvl w:val="0"/>
-          <w:numId w:val="2"/>
-        </w:numPr>
-        <w:jc w:val="both"/>
-      </w:pPr>
-      <w:r>
-        <w:t xml:space="preserve">Po kliknięciu przycisku „Kopiuj bazę danych” otworzy się okienko dialogowe. Wybieramy zaczynając od głównego folderu projektu: </w:t>
-      </w:r>
-      <w:proofErr w:type="spellStart"/>
-      <w:r>
-        <w:t>env</w:t>
-      </w:r>
-      <w:proofErr w:type="spellEnd"/>
-      <w:r>
-        <w:t>\</w:t>
-      </w:r>
-      <w:proofErr w:type="spellStart"/>
-      <w:r>
-        <w:t>CurrencyBankDb.db</w:t>
-      </w:r>
-      <w:proofErr w:type="spellEnd"/>
-      <w:r>
-        <w:t>. Po wybraniu pliku i kliknięciu otwórz</w:t>
-      </w:r>
-      <w:r>
-        <w:t>,</w:t>
-      </w:r>
-      <w:r>
-        <w:t xml:space="preserve"> na dysku C zostanie utworzony folder „Database” </w:t>
-      </w:r>
-      <w:r>
-        <w:t>do którego</w:t>
-      </w:r>
-      <w:r>
-        <w:t xml:space="preserve"> </w:t>
-      </w:r>
-      <w:r>
-        <w:t>zostanie skopiowana dostarczona baza danych</w:t>
-      </w:r>
-    </w:p>
-    <w:p>
-      <w:pPr>
-        <w:pStyle w:val="ListParagraph"/>
-      </w:pPr>
-      <w:r>
-        <w:rPr>
-          <w:noProof/>
-        </w:rPr>
+        <w:pStyle w:val="Nagwek1"/>
+      </w:pPr>
+      <w:bookmarkStart w:id="3" w:name="_Toc62914734"/>
+      <w:r>
+        <w:t>Register window:</w:t>
+      </w:r>
+      <w:bookmarkEnd w:id="3"/>
+    </w:p>
+    <w:p>
+      <w:r>
+        <w:t>Okienko służące do rejestracji nowego klienta banku. Aby założyć konto należy uprzednio zarejestrować się w aplikacji. Dane potrzebne do rejestracji to</w:t>
+      </w:r>
+      <w:r>
+        <w:t xml:space="preserve"> -</w:t>
+      </w:r>
+      <w:r>
+        <w:t xml:space="preserve"> oprócz wspomnianego wyżej loginu i hasła</w:t>
+      </w:r>
+      <w:r>
+        <w:t xml:space="preserve"> - imię, nazwisko, adres e-mail, pesel. Przy rejestracji system automatycznie zapisuje również datę rejestracji wraz z id nowego klienta. </w:t>
+      </w:r>
+    </w:p>
+    <w:p>
+      <w:r>
         <w:lastRenderedPageBreak/>
         <w:drawing>
-          <wp:inline distT="0" distB="0" distL="0" distR="0" wp14:anchorId="2271F343" wp14:editId="494BF408">
-            <wp:extent cx="5760720" cy="3993515"/>
-            <wp:effectExtent l="0" t="0" r="0" b="6985"/>
-            <wp:docPr id="2" name="Obraz 2"/>
+          <wp:inline distT="0" distB="0" distL="0" distR="0" wp14:anchorId="45C32289" wp14:editId="6A10A979">
+            <wp:extent cx="4115374" cy="4639322"/>
+            <wp:effectExtent l="0" t="0" r="0" b="8890"/>
+            <wp:docPr id="13" name="Obraz 13"/>
             <wp:cNvGraphicFramePr>
               <a:graphicFrameLocks xmlns:a="http://schemas.openxmlformats.org/drawingml/2006/main" noChangeAspect="1"/>
             </wp:cNvGraphicFramePr>
@@ -2221,7 +2031,7 @@
                   <pic:spPr>
                     <a:xfrm>
                       <a:off x="0" y="0"/>
-                      <a:ext cx="5760720" cy="3993515"/>
+                      <a:ext cx="4115374" cy="4639322"/>
                     </a:xfrm>
                     <a:prstGeom prst="rect">
                       <a:avLst/>
@@ -2236,17 +2046,35 @@
     </w:p>
     <w:p>
       <w:pPr>
-        <w:pStyle w:val="ListParagraph"/>
-      </w:pPr>
-      <w:r>
-        <w:rPr>
-          <w:noProof/>
-        </w:rPr>
+        <w:pStyle w:val="Nagwek1"/>
+      </w:pPr>
+      <w:bookmarkStart w:id="4" w:name="_Toc62914735"/>
+      <w:r>
+        <w:t>Main window:</w:t>
+      </w:r>
+      <w:bookmarkEnd w:id="4"/>
+      <w:r>
+        <w:t xml:space="preserve"> </w:t>
+      </w:r>
+    </w:p>
+    <w:p>
+      <w:r>
+        <w:t>Główne okienko aplikacji to przegląd funkcjonalności oraz posiadanych kont</w:t>
+      </w:r>
+      <w:r>
+        <w:t xml:space="preserve">. Poszczególne przyciski pozwalają na skorzystanie z operacji jakie oferuje bank. </w:t>
+      </w:r>
+      <w:r>
+        <w:t xml:space="preserve">Tabela umieszczona po lewej stronie okna przedstawia dane o posiadanych kontach: id, numer, balans oraz walutę. </w:t>
+      </w:r>
+    </w:p>
+    <w:p>
+      <w:r>
         <w:drawing>
-          <wp:inline distT="0" distB="0" distL="0" distR="0" wp14:anchorId="1BC29441" wp14:editId="5DFC0607">
-            <wp:extent cx="5760720" cy="1318895"/>
+          <wp:inline distT="0" distB="0" distL="0" distR="0" wp14:anchorId="5DA8ACD9" wp14:editId="12883D63">
+            <wp:extent cx="5760720" cy="2828290"/>
             <wp:effectExtent l="0" t="0" r="0" b="0"/>
-            <wp:docPr id="3" name="Obraz 3"/>
+            <wp:docPr id="14" name="Obraz 14"/>
             <wp:cNvGraphicFramePr>
               <a:graphicFrameLocks xmlns:a="http://schemas.openxmlformats.org/drawingml/2006/main" noChangeAspect="1"/>
             </wp:cNvGraphicFramePr>
@@ -2266,7 +2094,7 @@
                   <pic:spPr>
                     <a:xfrm>
                       <a:off x="0" y="0"/>
-                      <a:ext cx="5760720" cy="1318895"/>
+                      <a:ext cx="5760720" cy="2828290"/>
                     </a:xfrm>
                     <a:prstGeom prst="rect">
                       <a:avLst/>
@@ -2281,32 +2109,40 @@
     </w:p>
     <w:p>
       <w:pPr>
-        <w:pStyle w:val="ListParagraph"/>
-        <w:jc w:val="both"/>
-      </w:pPr>
-      <w:r>
-        <w:t>Jeżeli operacja się udała w oknie instalatora zobaczymy komunikat: „</w:t>
-      </w:r>
-      <w:r>
-        <w:t>Baza danych skopiowana pomyślnie</w:t>
-      </w:r>
-      <w:r>
-        <w:t>”.</w:t>
-      </w:r>
-    </w:p>
-    <w:p>
-      <w:pPr>
-        <w:pStyle w:val="ListParagraph"/>
-      </w:pPr>
-      <w:r>
-        <w:rPr>
-          <w:noProof/>
-        </w:rPr>
+        <w:pStyle w:val="Nagwek1"/>
+      </w:pPr>
+      <w:bookmarkStart w:id="5" w:name="_Toc62914736"/>
+      <w:proofErr w:type="spellStart"/>
+      <w:r>
+        <w:lastRenderedPageBreak/>
+        <w:t>Account</w:t>
+      </w:r>
+      <w:proofErr w:type="spellEnd"/>
+      <w:r>
+        <w:t xml:space="preserve"> </w:t>
+      </w:r>
+      <w:proofErr w:type="spellStart"/>
+      <w:r>
+        <w:t>Opening</w:t>
+      </w:r>
+      <w:proofErr w:type="spellEnd"/>
+      <w:r>
+        <w:t xml:space="preserve"> Window:</w:t>
+      </w:r>
+      <w:bookmarkEnd w:id="5"/>
+    </w:p>
+    <w:p>
+      <w:r>
+        <w:t xml:space="preserve">Okno służące obsłudze akcji dodawania nowego konta. Wymagane dane to wyłącznie waluta w jakiej klient chce otworzyć nowe konto. Okienko posiada przycisk umożliwiający anulację operacji. Pozostałe dane przekazywane są automatycznie na podstawie zalogowanego klienta. </w:t>
+      </w:r>
+    </w:p>
+    <w:p>
+      <w:r>
         <w:drawing>
-          <wp:inline distT="0" distB="0" distL="0" distR="0" wp14:anchorId="2D467C09" wp14:editId="51B6C01D">
-            <wp:extent cx="5760720" cy="1945005"/>
+          <wp:inline distT="0" distB="0" distL="0" distR="0" wp14:anchorId="1D857926" wp14:editId="24856BF7">
+            <wp:extent cx="3648584" cy="2762636"/>
             <wp:effectExtent l="0" t="0" r="0" b="0"/>
-            <wp:docPr id="4" name="Obraz 4"/>
+            <wp:docPr id="15" name="Obraz 15"/>
             <wp:cNvGraphicFramePr>
               <a:graphicFrameLocks xmlns:a="http://schemas.openxmlformats.org/drawingml/2006/main" noChangeAspect="1"/>
             </wp:cNvGraphicFramePr>
@@ -2326,7 +2162,7 @@
                   <pic:spPr>
                     <a:xfrm>
                       <a:off x="0" y="0"/>
-                      <a:ext cx="5760720" cy="1945005"/>
+                      <a:ext cx="3648584" cy="2762636"/>
                     </a:xfrm>
                     <a:prstGeom prst="rect">
                       <a:avLst/>
@@ -2341,85 +2177,35 @@
     </w:p>
     <w:p>
       <w:pPr>
-        <w:pStyle w:val="ListParagraph"/>
-      </w:pPr>
-    </w:p>
-    <w:p>
-      <w:pPr>
-        <w:pStyle w:val="ListParagraph"/>
-        <w:numPr>
-          <w:ilvl w:val="0"/>
-          <w:numId w:val="2"/>
-        </w:numPr>
-        <w:jc w:val="both"/>
-      </w:pPr>
-      <w:r>
-        <w:t xml:space="preserve">Instalator dostarcza funkcję, która sprawdza czy mamy zainstalowany .NET </w:t>
-      </w:r>
-      <w:proofErr w:type="spellStart"/>
-      <w:r>
-        <w:t>Core</w:t>
-      </w:r>
-      <w:proofErr w:type="spellEnd"/>
-      <w:r>
-        <w:t xml:space="preserve">. </w:t>
-      </w:r>
-      <w:r>
-        <w:t xml:space="preserve">Możemy to zrobić klikając na przycisk „Sprawdź zainstalowane wersje .NET </w:t>
-      </w:r>
-      <w:proofErr w:type="spellStart"/>
-      <w:r>
-        <w:t>Core</w:t>
-      </w:r>
-      <w:proofErr w:type="spellEnd"/>
-      <w:r>
-        <w:t xml:space="preserve">”. W niebieskim polu zobaczymy listę zainstalowanych wersji (o ile jakieś są). Jeżeli nie ma, klikamy w przycisk „Zainstaluj .NET </w:t>
-      </w:r>
-      <w:proofErr w:type="spellStart"/>
-      <w:r>
-        <w:t>Core</w:t>
-      </w:r>
-      <w:proofErr w:type="spellEnd"/>
-      <w:r>
-        <w:t xml:space="preserve">”, otworzy się okienko dialogowe, w katalogu </w:t>
-      </w:r>
-      <w:proofErr w:type="spellStart"/>
-      <w:r>
-        <w:t>env</w:t>
-      </w:r>
-      <w:proofErr w:type="spellEnd"/>
-      <w:r>
-        <w:t xml:space="preserve"> (tym</w:t>
-      </w:r>
-      <w:r>
-        <w:t xml:space="preserve"> samym</w:t>
-      </w:r>
-      <w:r>
-        <w:t xml:space="preserve"> co w punkcie 1) załączona jest </w:t>
-      </w:r>
-      <w:proofErr w:type="spellStart"/>
-      <w:r>
-        <w:t>instalka</w:t>
-      </w:r>
-      <w:proofErr w:type="spellEnd"/>
-      <w:r>
-        <w:t xml:space="preserve"> do wersji 3.1.0, możemy ją wybrać i zainstalować.</w:t>
-      </w:r>
-    </w:p>
-    <w:p>
-      <w:pPr>
-        <w:pStyle w:val="ListParagraph"/>
-      </w:pPr>
-      <w:r>
-        <w:rPr>
-          <w:noProof/>
-        </w:rPr>
-        <w:lastRenderedPageBreak/>
+        <w:pStyle w:val="Nagwek1"/>
+      </w:pPr>
+      <w:bookmarkStart w:id="6" w:name="_Toc62914737"/>
+      <w:r>
+        <w:t>New Transfer Window:</w:t>
+      </w:r>
+      <w:bookmarkEnd w:id="6"/>
+    </w:p>
+    <w:p>
+      <w:r>
+        <w:t>Okno służące obsłudze przelewów. Lista rozwijana umożliwia wybór konta z którego klient chce wykonać przelew. Standardowo należy podać numer konta odbiorcy przelewu oraz kwotę. Jeżeli konto odbiorcy jest w innej walucie niż nadawcy</w:t>
+      </w:r>
+      <w:r>
+        <w:t>,</w:t>
+      </w:r>
+      <w:r>
+        <w:t xml:space="preserve"> kwota zostaje automatycznie przewalutowana na podstawie </w:t>
+      </w:r>
+      <w:r>
+        <w:t xml:space="preserve">wartości pobieranej poprzez WebAPI z oficjalnej strony Narodowego Banku Polskiego. </w:t>
+      </w:r>
+    </w:p>
+    <w:p>
+      <w:r>
         <w:drawing>
-          <wp:inline distT="0" distB="0" distL="0" distR="0" wp14:anchorId="4BD246AC" wp14:editId="3F0C98DD">
-            <wp:extent cx="5760720" cy="2094865"/>
-            <wp:effectExtent l="0" t="0" r="0" b="635"/>
-            <wp:docPr id="5" name="Obraz 5"/>
+          <wp:inline distT="0" distB="0" distL="0" distR="0" wp14:anchorId="7A490075" wp14:editId="5DA392AC">
+            <wp:extent cx="3429479" cy="3515216"/>
+            <wp:effectExtent l="0" t="0" r="0" b="9525"/>
+            <wp:docPr id="16" name="Obraz 16"/>
             <wp:cNvGraphicFramePr>
               <a:graphicFrameLocks xmlns:a="http://schemas.openxmlformats.org/drawingml/2006/main" noChangeAspect="1"/>
             </wp:cNvGraphicFramePr>
@@ -2439,7 +2225,7 @@
                   <pic:spPr>
                     <a:xfrm>
                       <a:off x="0" y="0"/>
-                      <a:ext cx="5760720" cy="2094865"/>
+                      <a:ext cx="3429479" cy="3515216"/>
                     </a:xfrm>
                     <a:prstGeom prst="rect">
                       <a:avLst/>
@@ -2454,17 +2240,42 @@
     </w:p>
     <w:p>
       <w:pPr>
-        <w:pStyle w:val="ListParagraph"/>
-      </w:pPr>
-      <w:r>
-        <w:rPr>
-          <w:noProof/>
-        </w:rPr>
+        <w:pStyle w:val="Nagwek1"/>
+      </w:pPr>
+      <w:bookmarkStart w:id="7" w:name="_Toc62914738"/>
+      <w:r>
+        <w:lastRenderedPageBreak/>
+        <w:t>Exchange Window:</w:t>
+      </w:r>
+      <w:bookmarkEnd w:id="7"/>
+    </w:p>
+    <w:p>
+      <w:pPr>
+        <w:jc w:val="both"/>
+      </w:pPr>
+      <w:r>
+        <w:t xml:space="preserve">Okno służące obsłudze przewalutowania kwoty przez danego klienta. Do wykonania tej akcji klient musi posiadać co najmniej dwa konta </w:t>
+      </w:r>
+      <w:r>
+        <w:t>–</w:t>
+      </w:r>
+      <w:r>
+        <w:t xml:space="preserve"> </w:t>
+      </w:r>
+      <w:r>
+        <w:t xml:space="preserve">konto z którego zamierza przewalutować daną kwotę oraz konto w walucie docelowej. Listy rozwijane zapobiegają błędom polegającym na pomyłkach przy podawaniu kont. Standardowo zastosowano również przycisk umożliwiający opuszczenie okienka skutkujące anulacją operacji. </w:t>
+      </w:r>
+    </w:p>
+    <w:p>
+      <w:pPr>
+        <w:jc w:val="both"/>
+      </w:pPr>
+      <w:r>
         <w:drawing>
-          <wp:inline distT="0" distB="0" distL="0" distR="0" wp14:anchorId="07004FD8" wp14:editId="7F7C5DD1">
-            <wp:extent cx="5760720" cy="3802380"/>
-            <wp:effectExtent l="0" t="0" r="0" b="7620"/>
-            <wp:docPr id="6" name="Obraz 6"/>
+          <wp:inline distT="0" distB="0" distL="0" distR="0" wp14:anchorId="72C9E18C" wp14:editId="45DEA149">
+            <wp:extent cx="3505689" cy="3658111"/>
+            <wp:effectExtent l="0" t="0" r="0" b="0"/>
+            <wp:docPr id="17" name="Obraz 17"/>
             <wp:cNvGraphicFramePr>
               <a:graphicFrameLocks xmlns:a="http://schemas.openxmlformats.org/drawingml/2006/main" noChangeAspect="1"/>
             </wp:cNvGraphicFramePr>
@@ -2484,7 +2295,7 @@
                   <pic:spPr>
                     <a:xfrm>
                       <a:off x="0" y="0"/>
-                      <a:ext cx="5760720" cy="3802380"/>
+                      <a:ext cx="3505689" cy="3658111"/>
                     </a:xfrm>
                     <a:prstGeom prst="rect">
                       <a:avLst/>
@@ -2499,69 +2310,99 @@
     </w:p>
     <w:p>
       <w:pPr>
-        <w:pStyle w:val="ListParagraph"/>
-      </w:pPr>
-    </w:p>
-    <w:p>
-      <w:pPr>
-        <w:pStyle w:val="ListParagraph"/>
-        <w:numPr>
-          <w:ilvl w:val="0"/>
-          <w:numId w:val="2"/>
-        </w:numPr>
+        <w:pStyle w:val="Nagwek1"/>
+      </w:pPr>
+      <w:bookmarkStart w:id="8" w:name="_Toc62914739"/>
+      <w:r>
+        <w:t>Inne funkcjonalności</w:t>
+      </w:r>
+      <w:r>
+        <w:t>:</w:t>
+      </w:r>
+      <w:bookmarkEnd w:id="8"/>
+    </w:p>
+    <w:p>
+      <w:pPr>
         <w:jc w:val="both"/>
       </w:pPr>
       <w:r>
-        <w:t>Następnie można przystąpić do instalacji programu, który działa w tle jako usługa systemu Windows. Aplikacje możemy również uruchomić z pliku exe klikając na niego dwukrotnie, wówczas odpali nam się jako aplikacja konsolowa. Aby zainstalować jako usługę systemu Windows klikamy na przycisk „Wybierz”, przechodzimy do ścieżki „</w:t>
+        <w:t>- usunięcie konta – system automatycznie blokuje próby usunięcia konta którego balans nie wynosi 0,</w:t>
+      </w:r>
+    </w:p>
+    <w:p>
+      <w:pPr>
+        <w:jc w:val="both"/>
+      </w:pPr>
+      <w:r>
+        <w:t>- wpłata – możliwość zasilenia dowolnego konta poprzez podanie kwoty oraz wybór ID z listy rozwijanej,</w:t>
+      </w:r>
+    </w:p>
+    <w:p>
+      <w:pPr>
+        <w:jc w:val="both"/>
+      </w:pPr>
+      <w:r>
+        <w:t>- wypłata – możliwość wypłaty dowolnej kwoty (w granicach posiadanego balansu na danym koncie)</w:t>
+      </w:r>
+      <w:r>
+        <w:t xml:space="preserve"> z dowolnego konta wybieranego za pomocą listy rozwijanej pobierającej dane kont zalogowanego klienta. </w:t>
+      </w:r>
+    </w:p>
+    <w:p>
+      <w:pPr>
+        <w:pStyle w:val="Nagwek1"/>
+      </w:pPr>
+      <w:bookmarkStart w:id="9" w:name="_Toc62914740"/>
+      <w:r>
+        <w:t>Instalacja aplikacji:</w:t>
+      </w:r>
+      <w:bookmarkEnd w:id="9"/>
+    </w:p>
+    <w:p>
+      <w:pPr>
+        <w:jc w:val="both"/>
+      </w:pPr>
+      <w:r>
+        <w:t>Do aplikacji dołączony jest instalator</w:t>
+      </w:r>
+      <w:r>
+        <w:t xml:space="preserve"> do części </w:t>
       </w:r>
       <w:proofErr w:type="spellStart"/>
       <w:r>
-        <w:t>Currency_Bank</w:t>
+        <w:t>backendowej</w:t>
       </w:r>
       <w:proofErr w:type="spellEnd"/>
       <w:r>
-        <w:t>\</w:t>
-      </w:r>
-      <w:proofErr w:type="spellStart"/>
-      <w:r>
-        <w:t>WebApiCurrencyBank</w:t>
-      </w:r>
-      <w:proofErr w:type="spellEnd"/>
-      <w:r>
-        <w:t>\bin\</w:t>
-      </w:r>
-      <w:proofErr w:type="spellStart"/>
-      <w:r>
-        <w:t>Release</w:t>
-      </w:r>
-      <w:proofErr w:type="spellEnd"/>
-      <w:r>
-        <w:t>\netcoreapp3.0</w:t>
-      </w:r>
-      <w:r>
-        <w:t xml:space="preserve">” i wybieramy plik o nazwie </w:t>
-      </w:r>
-      <w:r>
-        <w:t>CurrencyBank.API.exe</w:t>
-      </w:r>
-      <w:r>
-        <w:t>. Klikamy „Otwórz”. Dostaniemy komunikat jaki plik wybraliśmy</w:t>
-      </w:r>
-    </w:p>
-    <w:p>
-      <w:pPr>
-        <w:pStyle w:val="ListParagraph"/>
-      </w:pPr>
+        <w:t xml:space="preserve"> oraz przygotowujący bazę danych</w:t>
+      </w:r>
+      <w:r>
+        <w:t xml:space="preserve"> napisany własnoręcznie. Jest to w dużej mierze nakładka na wiersz poleceń i PowerShell jednak po</w:t>
+      </w:r>
+      <w:r>
+        <w:t xml:space="preserve">prawia wygodę </w:t>
+      </w:r>
+      <w:r>
+        <w:t>korzystani</w:t>
+      </w:r>
+      <w:r>
+        <w:t>a</w:t>
+      </w:r>
+      <w:r>
+        <w:t>.</w:t>
+      </w:r>
+    </w:p>
+    <w:p>
       <w:r>
         <w:rPr>
           <w:noProof/>
         </w:rPr>
         <w:lastRenderedPageBreak/>
         <w:drawing>
-          <wp:inline distT="0" distB="0" distL="0" distR="0" wp14:anchorId="5D871E1C" wp14:editId="0B2E1AD1">
-            <wp:extent cx="5760720" cy="1870710"/>
+          <wp:inline distT="0" distB="0" distL="0" distR="0" wp14:anchorId="69902CE5" wp14:editId="5B172EAC">
+            <wp:extent cx="5760720" cy="3943985"/>
             <wp:effectExtent l="0" t="0" r="0" b="0"/>
-            <wp:docPr id="7" name="Obraz 7"/>
+            <wp:docPr id="1" name="Obraz 1"/>
             <wp:cNvGraphicFramePr>
               <a:graphicFrameLocks xmlns:a="http://schemas.openxmlformats.org/drawingml/2006/main" noChangeAspect="1"/>
             </wp:cNvGraphicFramePr>
@@ -2581,7 +2422,7 @@
                   <pic:spPr>
                     <a:xfrm>
                       <a:off x="0" y="0"/>
-                      <a:ext cx="5760720" cy="1870710"/>
+                      <a:ext cx="5760720" cy="3943985"/>
                     </a:xfrm>
                     <a:prstGeom prst="rect">
                       <a:avLst/>
@@ -2596,29 +2437,7 @@
     </w:p>
     <w:p>
       <w:pPr>
-        <w:pStyle w:val="ListParagraph"/>
-        <w:jc w:val="both"/>
-      </w:pPr>
-      <w:r>
-        <w:t>Następnie klikamy „Instaluj”, wyskoczy nam okienko z pytaniem czy chcemy zezwolić na uruchomienie aplikacji, zatwierdzamy (</w:t>
-      </w:r>
-      <w:proofErr w:type="spellStart"/>
-      <w:r>
-        <w:t>cmd</w:t>
-      </w:r>
-      <w:proofErr w:type="spellEnd"/>
-      <w:r>
-        <w:t xml:space="preserve"> wymaga uprawnień administratora aby utworzyć i zainstalować usługę). </w:t>
-      </w:r>
-    </w:p>
-    <w:p>
-      <w:pPr>
-        <w:pStyle w:val="ListParagraph"/>
-      </w:pPr>
-    </w:p>
-    <w:p>
-      <w:pPr>
-        <w:pStyle w:val="ListParagraph"/>
+        <w:pStyle w:val="Akapitzlist"/>
         <w:numPr>
           <w:ilvl w:val="0"/>
           <w:numId w:val="2"/>
@@ -2626,38 +2445,53 @@
         <w:jc w:val="both"/>
       </w:pPr>
       <w:r>
-        <w:t>Mamy 3 przyciski do zarzadzania usługą: Sprawdź status, który sprawdza czy usługa jest zainstalowana oraz jaki ma stan: „</w:t>
+        <w:t xml:space="preserve">Po kliknięciu przycisku „Kopiuj bazę danych” otworzy się okienko dialogowe. Wybieramy zaczynając od głównego folderu projektu: </w:t>
       </w:r>
       <w:proofErr w:type="spellStart"/>
       <w:r>
-        <w:t>Running</w:t>
+        <w:t>env</w:t>
       </w:r>
       <w:proofErr w:type="spellEnd"/>
       <w:r>
-        <w:t>” albo „</w:t>
+        <w:t>\</w:t>
       </w:r>
       <w:proofErr w:type="spellStart"/>
       <w:r>
-        <w:t>Stopped</w:t>
+        <w:t>CurrencyBankDb.db</w:t>
       </w:r>
       <w:proofErr w:type="spellEnd"/>
       <w:r>
-        <w:t xml:space="preserve">”. Start, który uruchamia usługę oraz Stop, który ją zatrzymuje. Po kliknięciu w wyżej wymienione przyciski dostaniemy komunikat w niebiskim oknie instalatora. </w:t>
-      </w:r>
-    </w:p>
-    <w:p>
-      <w:pPr>
-        <w:pStyle w:val="ListParagraph"/>
+        <w:t>. Po wybraniu pliku i kliknięciu otwórz</w:t>
+      </w:r>
+      <w:r>
+        <w:t>,</w:t>
+      </w:r>
+      <w:r>
+        <w:t xml:space="preserve"> na dysku C zostanie utworzony folder „Database” </w:t>
+      </w:r>
+      <w:r>
+        <w:t>do którego</w:t>
+      </w:r>
+      <w:r>
+        <w:t xml:space="preserve"> </w:t>
+      </w:r>
+      <w:r>
+        <w:t>zostanie skopiowana dostarczona baza danych</w:t>
+      </w:r>
+    </w:p>
+    <w:p>
+      <w:pPr>
+        <w:pStyle w:val="Akapitzlist"/>
       </w:pPr>
       <w:r>
         <w:rPr>
           <w:noProof/>
         </w:rPr>
         <w:drawing>
-          <wp:inline distT="0" distB="0" distL="0" distR="0" wp14:anchorId="74D3CD73" wp14:editId="04208416">
-            <wp:extent cx="5760720" cy="2112645"/>
-            <wp:effectExtent l="0" t="0" r="0" b="1905"/>
-            <wp:docPr id="9" name="Obraz 9"/>
+          <wp:inline distT="0" distB="0" distL="0" distR="0" wp14:anchorId="23666264" wp14:editId="29D94B01">
+            <wp:extent cx="5760720" cy="3993515"/>
+            <wp:effectExtent l="0" t="0" r="0" b="6985"/>
+            <wp:docPr id="2" name="Obraz 2"/>
             <wp:cNvGraphicFramePr>
               <a:graphicFrameLocks xmlns:a="http://schemas.openxmlformats.org/drawingml/2006/main" noChangeAspect="1"/>
             </wp:cNvGraphicFramePr>
@@ -2677,7 +2511,7 @@
                   <pic:spPr>
                     <a:xfrm>
                       <a:off x="0" y="0"/>
-                      <a:ext cx="5760720" cy="2112645"/>
+                      <a:ext cx="5760720" cy="3993515"/>
                     </a:xfrm>
                     <a:prstGeom prst="rect">
                       <a:avLst/>
@@ -2692,17 +2526,18 @@
     </w:p>
     <w:p>
       <w:pPr>
-        <w:pStyle w:val="ListParagraph"/>
+        <w:pStyle w:val="Akapitzlist"/>
       </w:pPr>
       <w:r>
         <w:rPr>
           <w:noProof/>
         </w:rPr>
+        <w:lastRenderedPageBreak/>
         <w:drawing>
-          <wp:inline distT="0" distB="0" distL="0" distR="0" wp14:anchorId="390155F3" wp14:editId="372CA64B">
-            <wp:extent cx="5760720" cy="1272540"/>
-            <wp:effectExtent l="0" t="0" r="0" b="3810"/>
-            <wp:docPr id="8" name="Obraz 8"/>
+          <wp:inline distT="0" distB="0" distL="0" distR="0" wp14:anchorId="101F3371" wp14:editId="180533DF">
+            <wp:extent cx="5760720" cy="1318895"/>
+            <wp:effectExtent l="0" t="0" r="0" b="0"/>
+            <wp:docPr id="3" name="Obraz 3"/>
             <wp:cNvGraphicFramePr>
               <a:graphicFrameLocks xmlns:a="http://schemas.openxmlformats.org/drawingml/2006/main" noChangeAspect="1"/>
             </wp:cNvGraphicFramePr>
@@ -2722,7 +2557,7 @@
                   <pic:spPr>
                     <a:xfrm>
                       <a:off x="0" y="0"/>
-                      <a:ext cx="5760720" cy="1272540"/>
+                      <a:ext cx="5760720" cy="1318895"/>
                     </a:xfrm>
                     <a:prstGeom prst="rect">
                       <a:avLst/>
@@ -2737,18 +2572,32 @@
     </w:p>
     <w:p>
       <w:pPr>
-        <w:pStyle w:val="ListParagraph"/>
+        <w:pStyle w:val="Akapitzlist"/>
+        <w:jc w:val="both"/>
+      </w:pPr>
+      <w:r>
+        <w:t>Jeżeli operacja się udała w oknie instalatora zobaczymy komunikat: „</w:t>
+      </w:r>
+      <w:r>
+        <w:t>Baza danych skopiowana pomyślnie</w:t>
+      </w:r>
+      <w:r>
+        <w:t>”.</w:t>
+      </w:r>
+    </w:p>
+    <w:p>
+      <w:pPr>
+        <w:pStyle w:val="Akapitzlist"/>
       </w:pPr>
       <w:r>
         <w:rPr>
           <w:noProof/>
         </w:rPr>
-        <w:lastRenderedPageBreak/>
         <w:drawing>
-          <wp:inline distT="0" distB="0" distL="0" distR="0" wp14:anchorId="7B4BC88B" wp14:editId="40E8A759">
-            <wp:extent cx="5760720" cy="2126615"/>
-            <wp:effectExtent l="0" t="0" r="0" b="6985"/>
-            <wp:docPr id="10" name="Obraz 10"/>
+          <wp:inline distT="0" distB="0" distL="0" distR="0" wp14:anchorId="1AA39FDF" wp14:editId="1238E7C9">
+            <wp:extent cx="5760720" cy="1945005"/>
+            <wp:effectExtent l="0" t="0" r="0" b="0"/>
+            <wp:docPr id="4" name="Obraz 4"/>
             <wp:cNvGraphicFramePr>
               <a:graphicFrameLocks xmlns:a="http://schemas.openxmlformats.org/drawingml/2006/main" noChangeAspect="1"/>
             </wp:cNvGraphicFramePr>
@@ -2768,7 +2617,7 @@
                   <pic:spPr>
                     <a:xfrm>
                       <a:off x="0" y="0"/>
-                      <a:ext cx="5760720" cy="2126615"/>
+                      <a:ext cx="5760720" cy="1945005"/>
                     </a:xfrm>
                     <a:prstGeom prst="rect">
                       <a:avLst/>
@@ -2783,12 +2632,12 @@
     </w:p>
     <w:p>
       <w:pPr>
-        <w:pStyle w:val="ListParagraph"/>
-      </w:pPr>
-    </w:p>
-    <w:p>
-      <w:pPr>
-        <w:pStyle w:val="ListParagraph"/>
+        <w:pStyle w:val="Akapitzlist"/>
+      </w:pPr>
+    </w:p>
+    <w:p>
+      <w:pPr>
+        <w:pStyle w:val="Akapitzlist"/>
         <w:numPr>
           <w:ilvl w:val="0"/>
           <w:numId w:val="2"/>
@@ -2796,22 +2645,71 @@
         <w:jc w:val="both"/>
       </w:pPr>
       <w:r>
-        <w:t>Po zakończeniu korzystania z aplikacji możemy łatwo odinstalować usługę klikając w przycisk „Odinstaluj”. Usługa zostanie usunięta z systemu.</w:t>
-      </w:r>
-    </w:p>
-    <w:p>
-      <w:pPr>
-        <w:pStyle w:val="ListParagraph"/>
+        <w:t xml:space="preserve">Instalator dostarcza funkcję, która sprawdza czy mamy zainstalowany .NET </w:t>
+      </w:r>
+      <w:proofErr w:type="spellStart"/>
+      <w:r>
+        <w:t>Core</w:t>
+      </w:r>
+      <w:proofErr w:type="spellEnd"/>
+      <w:r>
+        <w:t xml:space="preserve">. </w:t>
+      </w:r>
+      <w:r>
+        <w:t xml:space="preserve">Możemy to zrobić klikając na przycisk „Sprawdź zainstalowane wersje .NET </w:t>
+      </w:r>
+      <w:proofErr w:type="spellStart"/>
+      <w:r>
+        <w:t>Core</w:t>
+      </w:r>
+      <w:proofErr w:type="spellEnd"/>
+      <w:r>
+        <w:t xml:space="preserve">”. W niebieskim polu zobaczymy listę zainstalowanych wersji (o ile jakieś są). Jeżeli nie ma, klikamy w przycisk „Zainstaluj .NET </w:t>
+      </w:r>
+      <w:proofErr w:type="spellStart"/>
+      <w:r>
+        <w:t>Core</w:t>
+      </w:r>
+      <w:proofErr w:type="spellEnd"/>
+      <w:r>
+        <w:t xml:space="preserve">”, otworzy się okienko dialogowe, w katalogu </w:t>
+      </w:r>
+      <w:proofErr w:type="spellStart"/>
+      <w:r>
+        <w:t>env</w:t>
+      </w:r>
+      <w:proofErr w:type="spellEnd"/>
+      <w:r>
+        <w:t xml:space="preserve"> (tym</w:t>
+      </w:r>
+      <w:r>
+        <w:t xml:space="preserve"> samym</w:t>
+      </w:r>
+      <w:r>
+        <w:t xml:space="preserve"> co w punkcie 1) załączona jest </w:t>
+      </w:r>
+      <w:proofErr w:type="spellStart"/>
+      <w:r>
+        <w:t>instalka</w:t>
+      </w:r>
+      <w:proofErr w:type="spellEnd"/>
+      <w:r>
+        <w:t xml:space="preserve"> do wersji 3.1.0, możemy ją wybrać i zainstalować.</w:t>
+      </w:r>
+    </w:p>
+    <w:p>
+      <w:pPr>
+        <w:pStyle w:val="Akapitzlist"/>
       </w:pPr>
       <w:r>
         <w:rPr>
           <w:noProof/>
         </w:rPr>
         <w:drawing>
-          <wp:inline distT="0" distB="0" distL="0" distR="0" wp14:anchorId="254D3540" wp14:editId="2AEC5888">
-            <wp:extent cx="5760720" cy="786130"/>
-            <wp:effectExtent l="0" t="0" r="0" b="0"/>
-            <wp:docPr id="11" name="Obraz 11"/>
+          <wp:inline distT="0" distB="0" distL="0" distR="0" wp14:anchorId="2C20BF38" wp14:editId="7F549FD5">
+            <wp:extent cx="5760720" cy="2094865"/>
+            <wp:effectExtent l="0" t="0" r="0" b="635"/>
+            <wp:docPr id="5" name="Obraz 5"/>
             <wp:cNvGraphicFramePr>
               <a:graphicFrameLocks xmlns:a="http://schemas.openxmlformats.org/drawingml/2006/main" noChangeAspect="1"/>
             </wp:cNvGraphicFramePr>
@@ -2831,6 +2729,398 @@
                   <pic:spPr>
                     <a:xfrm>
                       <a:off x="0" y="0"/>
+                      <a:ext cx="5760720" cy="2094865"/>
+                    </a:xfrm>
+                    <a:prstGeom prst="rect">
+                      <a:avLst/>
+                    </a:prstGeom>
+                  </pic:spPr>
+                </pic:pic>
+              </a:graphicData>
+            </a:graphic>
+          </wp:inline>
+        </w:drawing>
+      </w:r>
+    </w:p>
+    <w:p>
+      <w:pPr>
+        <w:pStyle w:val="Akapitzlist"/>
+      </w:pPr>
+      <w:r>
+        <w:rPr>
+          <w:noProof/>
+        </w:rPr>
+        <w:lastRenderedPageBreak/>
+        <w:drawing>
+          <wp:inline distT="0" distB="0" distL="0" distR="0" wp14:anchorId="6C849C12" wp14:editId="36645BBF">
+            <wp:extent cx="5760720" cy="3802380"/>
+            <wp:effectExtent l="0" t="0" r="0" b="7620"/>
+            <wp:docPr id="6" name="Obraz 6"/>
+            <wp:cNvGraphicFramePr>
+              <a:graphicFrameLocks xmlns:a="http://schemas.openxmlformats.org/drawingml/2006/main" noChangeAspect="1"/>
+            </wp:cNvGraphicFramePr>
+            <a:graphic xmlns:a="http://schemas.openxmlformats.org/drawingml/2006/main">
+              <a:graphicData uri="http://schemas.openxmlformats.org/drawingml/2006/picture">
+                <pic:pic xmlns:pic="http://schemas.openxmlformats.org/drawingml/2006/picture">
+                  <pic:nvPicPr>
+                    <pic:cNvPr id="1" name=""/>
+                    <pic:cNvPicPr/>
+                  </pic:nvPicPr>
+                  <pic:blipFill>
+                    <a:blip r:embed="rId17"/>
+                    <a:stretch>
+                      <a:fillRect/>
+                    </a:stretch>
+                  </pic:blipFill>
+                  <pic:spPr>
+                    <a:xfrm>
+                      <a:off x="0" y="0"/>
+                      <a:ext cx="5760720" cy="3802380"/>
+                    </a:xfrm>
+                    <a:prstGeom prst="rect">
+                      <a:avLst/>
+                    </a:prstGeom>
+                  </pic:spPr>
+                </pic:pic>
+              </a:graphicData>
+            </a:graphic>
+          </wp:inline>
+        </w:drawing>
+      </w:r>
+    </w:p>
+    <w:p>
+      <w:pPr>
+        <w:pStyle w:val="Akapitzlist"/>
+      </w:pPr>
+    </w:p>
+    <w:p>
+      <w:pPr>
+        <w:pStyle w:val="Akapitzlist"/>
+        <w:numPr>
+          <w:ilvl w:val="0"/>
+          <w:numId w:val="2"/>
+        </w:numPr>
+        <w:jc w:val="both"/>
+      </w:pPr>
+      <w:r>
+        <w:t>Następnie można przystąpić do instalacji programu, który działa w tle jako usługa systemu Windows. Aplikacje możemy również uruchomić z pliku exe klikając na niego dwukrotnie, wówczas odpali nam się jako aplikacja konsolowa. Aby zainstalować jako usługę systemu Windows klikamy na przycisk „Wybierz”, przechodzimy do ścieżki „</w:t>
+      </w:r>
+      <w:proofErr w:type="spellStart"/>
+      <w:r>
+        <w:t>Currency_Bank</w:t>
+      </w:r>
+      <w:proofErr w:type="spellEnd"/>
+      <w:r>
+        <w:t>\</w:t>
+      </w:r>
+      <w:proofErr w:type="spellStart"/>
+      <w:r>
+        <w:t>WebApiCurrencyBank</w:t>
+      </w:r>
+      <w:proofErr w:type="spellEnd"/>
+      <w:r>
+        <w:t>\bin\</w:t>
+      </w:r>
+      <w:proofErr w:type="spellStart"/>
+      <w:r>
+        <w:t>Release</w:t>
+      </w:r>
+      <w:proofErr w:type="spellEnd"/>
+      <w:r>
+        <w:t>\netcoreapp3.0</w:t>
+      </w:r>
+      <w:r>
+        <w:t xml:space="preserve">” i wybieramy plik o nazwie </w:t>
+      </w:r>
+      <w:r>
+        <w:t>CurrencyBank.API.exe</w:t>
+      </w:r>
+      <w:r>
+        <w:t>. Klikamy „Otwórz”. Dostaniemy komunikat jaki plik wybraliśmy</w:t>
+      </w:r>
+    </w:p>
+    <w:p>
+      <w:pPr>
+        <w:pStyle w:val="Akapitzlist"/>
+      </w:pPr>
+      <w:r>
+        <w:rPr>
+          <w:noProof/>
+        </w:rPr>
+        <w:drawing>
+          <wp:inline distT="0" distB="0" distL="0" distR="0" wp14:anchorId="432075F2" wp14:editId="4F598A4C">
+            <wp:extent cx="5760720" cy="1870710"/>
+            <wp:effectExtent l="0" t="0" r="0" b="0"/>
+            <wp:docPr id="7" name="Obraz 7"/>
+            <wp:cNvGraphicFramePr>
+              <a:graphicFrameLocks xmlns:a="http://schemas.openxmlformats.org/drawingml/2006/main" noChangeAspect="1"/>
+            </wp:cNvGraphicFramePr>
+            <a:graphic xmlns:a="http://schemas.openxmlformats.org/drawingml/2006/main">
+              <a:graphicData uri="http://schemas.openxmlformats.org/drawingml/2006/picture">
+                <pic:pic xmlns:pic="http://schemas.openxmlformats.org/drawingml/2006/picture">
+                  <pic:nvPicPr>
+                    <pic:cNvPr id="1" name=""/>
+                    <pic:cNvPicPr/>
+                  </pic:nvPicPr>
+                  <pic:blipFill>
+                    <a:blip r:embed="rId18"/>
+                    <a:stretch>
+                      <a:fillRect/>
+                    </a:stretch>
+                  </pic:blipFill>
+                  <pic:spPr>
+                    <a:xfrm>
+                      <a:off x="0" y="0"/>
+                      <a:ext cx="5760720" cy="1870710"/>
+                    </a:xfrm>
+                    <a:prstGeom prst="rect">
+                      <a:avLst/>
+                    </a:prstGeom>
+                  </pic:spPr>
+                </pic:pic>
+              </a:graphicData>
+            </a:graphic>
+          </wp:inline>
+        </w:drawing>
+      </w:r>
+    </w:p>
+    <w:p>
+      <w:pPr>
+        <w:pStyle w:val="Akapitzlist"/>
+        <w:jc w:val="both"/>
+      </w:pPr>
+      <w:r>
+        <w:t>Następnie klikamy „Instaluj”, wyskoczy nam okienko z pytaniem czy chcemy zezwolić na uruchomienie aplikacji, zatwierdzamy (</w:t>
+      </w:r>
+      <w:proofErr w:type="spellStart"/>
+      <w:r>
+        <w:t>cmd</w:t>
+      </w:r>
+      <w:proofErr w:type="spellEnd"/>
+      <w:r>
+        <w:t xml:space="preserve"> wymaga uprawnień administratora aby utworzyć i zainstalować usługę). </w:t>
+      </w:r>
+    </w:p>
+    <w:p>
+      <w:pPr>
+        <w:pStyle w:val="Akapitzlist"/>
+      </w:pPr>
+    </w:p>
+    <w:p>
+      <w:pPr>
+        <w:pStyle w:val="Akapitzlist"/>
+        <w:numPr>
+          <w:ilvl w:val="0"/>
+          <w:numId w:val="2"/>
+        </w:numPr>
+        <w:jc w:val="both"/>
+      </w:pPr>
+      <w:r>
+        <w:t>Mamy 3 przyciski do zarzadzania usługą: Sprawdź status, który sprawdza czy usługa jest zainstalowana oraz jaki ma stan: „</w:t>
+      </w:r>
+      <w:proofErr w:type="spellStart"/>
+      <w:r>
+        <w:t>Running</w:t>
+      </w:r>
+      <w:proofErr w:type="spellEnd"/>
+      <w:r>
+        <w:t>” albo „</w:t>
+      </w:r>
+      <w:proofErr w:type="spellStart"/>
+      <w:r>
+        <w:t>Stopped</w:t>
+      </w:r>
+      <w:proofErr w:type="spellEnd"/>
+      <w:r>
+        <w:t xml:space="preserve">”. Start, który uruchamia usługę oraz Stop, który ją zatrzymuje. Po kliknięciu w wyżej wymienione przyciski dostaniemy komunikat w niebiskim oknie instalatora. </w:t>
+      </w:r>
+    </w:p>
+    <w:p>
+      <w:pPr>
+        <w:pStyle w:val="Akapitzlist"/>
+      </w:pPr>
+      <w:r>
+        <w:rPr>
+          <w:noProof/>
+        </w:rPr>
+        <w:lastRenderedPageBreak/>
+        <w:drawing>
+          <wp:inline distT="0" distB="0" distL="0" distR="0" wp14:anchorId="391B6718" wp14:editId="6B4EC341">
+            <wp:extent cx="5760720" cy="2112645"/>
+            <wp:effectExtent l="0" t="0" r="0" b="1905"/>
+            <wp:docPr id="9" name="Obraz 9"/>
+            <wp:cNvGraphicFramePr>
+              <a:graphicFrameLocks xmlns:a="http://schemas.openxmlformats.org/drawingml/2006/main" noChangeAspect="1"/>
+            </wp:cNvGraphicFramePr>
+            <a:graphic xmlns:a="http://schemas.openxmlformats.org/drawingml/2006/main">
+              <a:graphicData uri="http://schemas.openxmlformats.org/drawingml/2006/picture">
+                <pic:pic xmlns:pic="http://schemas.openxmlformats.org/drawingml/2006/picture">
+                  <pic:nvPicPr>
+                    <pic:cNvPr id="1" name=""/>
+                    <pic:cNvPicPr/>
+                  </pic:nvPicPr>
+                  <pic:blipFill>
+                    <a:blip r:embed="rId19"/>
+                    <a:stretch>
+                      <a:fillRect/>
+                    </a:stretch>
+                  </pic:blipFill>
+                  <pic:spPr>
+                    <a:xfrm>
+                      <a:off x="0" y="0"/>
+                      <a:ext cx="5760720" cy="2112645"/>
+                    </a:xfrm>
+                    <a:prstGeom prst="rect">
+                      <a:avLst/>
+                    </a:prstGeom>
+                  </pic:spPr>
+                </pic:pic>
+              </a:graphicData>
+            </a:graphic>
+          </wp:inline>
+        </w:drawing>
+      </w:r>
+    </w:p>
+    <w:p>
+      <w:pPr>
+        <w:pStyle w:val="Akapitzlist"/>
+      </w:pPr>
+      <w:r>
+        <w:rPr>
+          <w:noProof/>
+        </w:rPr>
+        <w:drawing>
+          <wp:inline distT="0" distB="0" distL="0" distR="0" wp14:anchorId="47A59604" wp14:editId="3678E59B">
+            <wp:extent cx="5760720" cy="1272540"/>
+            <wp:effectExtent l="0" t="0" r="0" b="3810"/>
+            <wp:docPr id="8" name="Obraz 8"/>
+            <wp:cNvGraphicFramePr>
+              <a:graphicFrameLocks xmlns:a="http://schemas.openxmlformats.org/drawingml/2006/main" noChangeAspect="1"/>
+            </wp:cNvGraphicFramePr>
+            <a:graphic xmlns:a="http://schemas.openxmlformats.org/drawingml/2006/main">
+              <a:graphicData uri="http://schemas.openxmlformats.org/drawingml/2006/picture">
+                <pic:pic xmlns:pic="http://schemas.openxmlformats.org/drawingml/2006/picture">
+                  <pic:nvPicPr>
+                    <pic:cNvPr id="1" name=""/>
+                    <pic:cNvPicPr/>
+                  </pic:nvPicPr>
+                  <pic:blipFill>
+                    <a:blip r:embed="rId20"/>
+                    <a:stretch>
+                      <a:fillRect/>
+                    </a:stretch>
+                  </pic:blipFill>
+                  <pic:spPr>
+                    <a:xfrm>
+                      <a:off x="0" y="0"/>
+                      <a:ext cx="5760720" cy="1272540"/>
+                    </a:xfrm>
+                    <a:prstGeom prst="rect">
+                      <a:avLst/>
+                    </a:prstGeom>
+                  </pic:spPr>
+                </pic:pic>
+              </a:graphicData>
+            </a:graphic>
+          </wp:inline>
+        </w:drawing>
+      </w:r>
+    </w:p>
+    <w:p>
+      <w:pPr>
+        <w:pStyle w:val="Akapitzlist"/>
+      </w:pPr>
+      <w:r>
+        <w:rPr>
+          <w:noProof/>
+        </w:rPr>
+        <w:drawing>
+          <wp:inline distT="0" distB="0" distL="0" distR="0" wp14:anchorId="570D3017" wp14:editId="2FFAD8D2">
+            <wp:extent cx="5760720" cy="2126615"/>
+            <wp:effectExtent l="0" t="0" r="0" b="6985"/>
+            <wp:docPr id="10" name="Obraz 10"/>
+            <wp:cNvGraphicFramePr>
+              <a:graphicFrameLocks xmlns:a="http://schemas.openxmlformats.org/drawingml/2006/main" noChangeAspect="1"/>
+            </wp:cNvGraphicFramePr>
+            <a:graphic xmlns:a="http://schemas.openxmlformats.org/drawingml/2006/main">
+              <a:graphicData uri="http://schemas.openxmlformats.org/drawingml/2006/picture">
+                <pic:pic xmlns:pic="http://schemas.openxmlformats.org/drawingml/2006/picture">
+                  <pic:nvPicPr>
+                    <pic:cNvPr id="1" name=""/>
+                    <pic:cNvPicPr/>
+                  </pic:nvPicPr>
+                  <pic:blipFill>
+                    <a:blip r:embed="rId21"/>
+                    <a:stretch>
+                      <a:fillRect/>
+                    </a:stretch>
+                  </pic:blipFill>
+                  <pic:spPr>
+                    <a:xfrm>
+                      <a:off x="0" y="0"/>
+                      <a:ext cx="5760720" cy="2126615"/>
+                    </a:xfrm>
+                    <a:prstGeom prst="rect">
+                      <a:avLst/>
+                    </a:prstGeom>
+                  </pic:spPr>
+                </pic:pic>
+              </a:graphicData>
+            </a:graphic>
+          </wp:inline>
+        </w:drawing>
+      </w:r>
+    </w:p>
+    <w:p>
+      <w:pPr>
+        <w:pStyle w:val="Akapitzlist"/>
+      </w:pPr>
+    </w:p>
+    <w:p>
+      <w:pPr>
+        <w:pStyle w:val="Akapitzlist"/>
+        <w:numPr>
+          <w:ilvl w:val="0"/>
+          <w:numId w:val="2"/>
+        </w:numPr>
+        <w:jc w:val="both"/>
+      </w:pPr>
+      <w:r>
+        <w:t>Po zakończeniu korzystania z aplikacji możemy łatwo odinstalować usługę klikając w przycisk „Odinstaluj”. Usługa zostanie usunięta z systemu.</w:t>
+      </w:r>
+    </w:p>
+    <w:p>
+      <w:pPr>
+        <w:pStyle w:val="Akapitzlist"/>
+      </w:pPr>
+      <w:r>
+        <w:rPr>
+          <w:noProof/>
+        </w:rPr>
+        <w:drawing>
+          <wp:inline distT="0" distB="0" distL="0" distR="0" wp14:anchorId="455CAA6F" wp14:editId="0F033C5E">
+            <wp:extent cx="5760720" cy="786130"/>
+            <wp:effectExtent l="0" t="0" r="0" b="0"/>
+            <wp:docPr id="11" name="Obraz 11"/>
+            <wp:cNvGraphicFramePr>
+              <a:graphicFrameLocks xmlns:a="http://schemas.openxmlformats.org/drawingml/2006/main" noChangeAspect="1"/>
+            </wp:cNvGraphicFramePr>
+            <a:graphic xmlns:a="http://schemas.openxmlformats.org/drawingml/2006/main">
+              <a:graphicData uri="http://schemas.openxmlformats.org/drawingml/2006/picture">
+                <pic:pic xmlns:pic="http://schemas.openxmlformats.org/drawingml/2006/picture">
+                  <pic:nvPicPr>
+                    <pic:cNvPr id="1" name=""/>
+                    <pic:cNvPicPr/>
+                  </pic:nvPicPr>
+                  <pic:blipFill>
+                    <a:blip r:embed="rId22"/>
+                    <a:stretch>
+                      <a:fillRect/>
+                    </a:stretch>
+                  </pic:blipFill>
+                  <pic:spPr>
+                    <a:xfrm>
+                      <a:off x="0" y="0"/>
                       <a:ext cx="5760720" cy="786130"/>
                     </a:xfrm>
                     <a:prstGeom prst="rect">
@@ -2846,12 +3136,12 @@
     </w:p>
     <w:p>
       <w:pPr>
-        <w:pStyle w:val="ListParagraph"/>
-      </w:pPr>
-    </w:p>
-    <w:p>
-      <w:pPr>
-        <w:pStyle w:val="ListParagraph"/>
+        <w:pStyle w:val="Akapitzlist"/>
+      </w:pPr>
+    </w:p>
+    <w:p>
+      <w:pPr>
+        <w:pStyle w:val="Akapitzlist"/>
         <w:numPr>
           <w:ilvl w:val="0"/>
           <w:numId w:val="2"/>
@@ -2870,18 +3160,18 @@
     </w:p>
     <w:p>
       <w:pPr>
-        <w:pStyle w:val="ListParagraph"/>
-      </w:pPr>
-    </w:p>
-    <w:p>
-      <w:pPr>
-        <w:pStyle w:val="Heading1"/>
+        <w:pStyle w:val="Akapitzlist"/>
+      </w:pPr>
+    </w:p>
+    <w:p>
+      <w:pPr>
+        <w:pStyle w:val="Nagwek1"/>
         <w:jc w:val="center"/>
         <w:rPr>
           <w:color w:val="FF0000"/>
         </w:rPr>
       </w:pPr>
-      <w:bookmarkStart w:id="10" w:name="_Toc29659637"/>
+      <w:bookmarkStart w:id="10" w:name="_Toc62914741"/>
       <w:r>
         <w:rPr>
           <w:color w:val="FF0000"/>
@@ -2892,17 +3182,14 @@
     </w:p>
     <w:p>
       <w:pPr>
-        <w:pStyle w:val="ListParagraph"/>
+        <w:pStyle w:val="Akapitzlist"/>
         <w:jc w:val="both"/>
       </w:pPr>
       <w:r>
         <w:t>Aplikacja działa na porcie 5000,</w:t>
       </w:r>
       <w:r>
-        <w:t xml:space="preserve"> </w:t>
-      </w:r>
-      <w:r>
-        <w:t>do poprawnego działania aplikacji</w:t>
+        <w:t xml:space="preserve"> do poprawnego działania aplikacji</w:t>
       </w:r>
       <w:r>
         <w:t xml:space="preserve"> wymagane jest aby port ten był nieużywany</w:t>
@@ -2920,30 +3207,131 @@
         <w:t>).</w:t>
       </w:r>
       <w:r>
-        <w:t xml:space="preserve"> Po zakończeniu oceniania projektu, proszę odinstalować usługę (punkt 5), można tez usunąć foldery C:\Database oraz C:\temp.</w:t>
-      </w:r>
-    </w:p>
-    <w:p>
-      <w:pPr>
-        <w:pStyle w:val="ListParagraph"/>
+        <w:t xml:space="preserve"> Po </w:t>
+      </w:r>
+      <w:r>
+        <w:lastRenderedPageBreak/>
+        <w:t>zakończeniu oceniania projektu, proszę odinstalować usługę (punkt 5), można tez usunąć foldery C:\Database oraz C:\temp.</w:t>
+      </w:r>
+    </w:p>
+    <w:p>
+      <w:pPr>
+        <w:pStyle w:val="Akapitzlist"/>
         <w:jc w:val="both"/>
       </w:pPr>
     </w:p>
     <w:p>
       <w:pPr>
-        <w:pStyle w:val="ListParagraph"/>
-        <w:jc w:val="both"/>
-      </w:pPr>
-      <w:r>
-        <w:t>Życzymy miłego użytkowania!</w:t>
-      </w:r>
-      <w:bookmarkStart w:id="11" w:name="_GoBack"/>
+        <w:pStyle w:val="Nagwek1"/>
+      </w:pPr>
+      <w:bookmarkStart w:id="11" w:name="_Toc62914742"/>
+      <w:r>
+        <w:t>Bibliografia</w:t>
+      </w:r>
       <w:bookmarkEnd w:id="11"/>
     </w:p>
-    <w:p/>
-    <w:p/>
-    <w:p/>
-    <w:p/>
+    <w:p>
+      <w:pPr>
+        <w:pStyle w:val="Akapitzlist"/>
+        <w:numPr>
+          <w:ilvl w:val="0"/>
+          <w:numId w:val="3"/>
+        </w:numPr>
+      </w:pPr>
+      <w:hyperlink r:id="rId23" w:history="1">
+        <w:r>
+          <w:rPr>
+            <w:rStyle w:val="Hipercze"/>
+          </w:rPr>
+          <w:t>https://docs.microsoft.com/pl-pl/aspnet/core/?view=aspnetcore-3.1</w:t>
+        </w:r>
+      </w:hyperlink>
+    </w:p>
+    <w:p>
+      <w:pPr>
+        <w:pStyle w:val="Akapitzlist"/>
+        <w:numPr>
+          <w:ilvl w:val="0"/>
+          <w:numId w:val="3"/>
+        </w:numPr>
+      </w:pPr>
+      <w:hyperlink r:id="rId24" w:history="1">
+        <w:r>
+          <w:rPr>
+            <w:rStyle w:val="Hipercze"/>
+          </w:rPr>
+          <w:t>https://docs.microsoft.com/pl-pl/dotnet/framework/</w:t>
+        </w:r>
+      </w:hyperlink>
+    </w:p>
+    <w:p>
+      <w:pPr>
+        <w:pStyle w:val="Akapitzlist"/>
+        <w:numPr>
+          <w:ilvl w:val="0"/>
+          <w:numId w:val="3"/>
+        </w:numPr>
+      </w:pPr>
+      <w:hyperlink r:id="rId25" w:history="1">
+        <w:r>
+          <w:rPr>
+            <w:rStyle w:val="Hipercze"/>
+          </w:rPr>
+          <w:t>https://sqlite.org/docs.html</w:t>
+        </w:r>
+      </w:hyperlink>
+    </w:p>
+    <w:p>
+      <w:pPr>
+        <w:pStyle w:val="Akapitzlist"/>
+        <w:numPr>
+          <w:ilvl w:val="0"/>
+          <w:numId w:val="3"/>
+        </w:numPr>
+      </w:pPr>
+      <w:hyperlink r:id="rId26" w:history="1">
+        <w:r>
+          <w:rPr>
+            <w:rStyle w:val="Hipercze"/>
+          </w:rPr>
+          <w:t>https://docs.automapper.org/en/stable/Getting-started.html</w:t>
+        </w:r>
+      </w:hyperlink>
+    </w:p>
+    <w:p>
+      <w:pPr>
+        <w:pStyle w:val="Akapitzlist"/>
+        <w:numPr>
+          <w:ilvl w:val="0"/>
+          <w:numId w:val="3"/>
+        </w:numPr>
+      </w:pPr>
+      <w:hyperlink r:id="rId27" w:history="1">
+        <w:r>
+          <w:rPr>
+            <w:rStyle w:val="Hipercze"/>
+          </w:rPr>
+          <w:t>https://jwt.io/introduction</w:t>
+        </w:r>
+      </w:hyperlink>
+    </w:p>
+    <w:p>
+      <w:pPr>
+        <w:pStyle w:val="Akapitzlist"/>
+        <w:numPr>
+          <w:ilvl w:val="0"/>
+          <w:numId w:val="3"/>
+        </w:numPr>
+      </w:pPr>
+      <w:hyperlink r:id="rId28" w:history="1">
+        <w:r>
+          <w:rPr>
+            <w:rStyle w:val="Hipercze"/>
+          </w:rPr>
+          <w:t>http://api.exchangeratesapi.io/latest/</w:t>
+        </w:r>
+      </w:hyperlink>
+    </w:p>
     <w:sectPr>
       <w:pgSz w:w="11906" w:h="16838"/>
       <w:pgMar w:top="1417" w:right="1417" w:bottom="1417" w:left="1417" w:header="708" w:footer="708" w:gutter="0"/>
@@ -2957,7 +3345,7 @@
 </file>
 
 <file path=word/numbering.xml><?xml version="1.0" encoding="utf-8"?>
-<w:numbering xmlns:wpc="http://schemas.microsoft.com/office/word/2010/wordprocessingCanvas" xmlns:cx="http://schemas.microsoft.com/office/drawing/2014/chartex" xmlns:cx1="http://schemas.microsoft.com/office/drawing/2015/9/8/chartex" xmlns:cx2="http://schemas.microsoft.com/office/drawing/2015/10/21/chartex" xmlns:cx3="http://schemas.microsoft.com/office/drawing/2016/5/9/chartex" xmlns:cx4="http://schemas.microsoft.com/office/drawing/2016/5/10/chartex" xmlns:cx5="http://schemas.microsoft.com/office/drawing/2016/5/11/chartex" xmlns:cx6="http://schemas.microsoft.com/office/drawing/2016/5/12/chartex" xmlns:cx7="http://schemas.microsoft.com/office/drawing/2016/5/13/chartex" xmlns:cx8="http://schemas.microsoft.com/office/drawing/2016/5/14/chartex" xmlns:mc="http://schemas.openxmlformats.org/markup-compatibility/2006" xmlns:aink="http://schemas.microsoft.com/office/drawing/2016/ink" xmlns:am3d="http://schemas.microsoft.com/office/drawing/2017/model3d" xmlns:o="urn:schemas-microsoft-com:office:office" xmlns:r="http://schemas.openxmlformats.org/officeDocument/2006/relationships" xmlns:m="http://schemas.openxmlformats.org/officeDocument/2006/math" xmlns:v="urn:schemas-microsoft-com:vml" xmlns:wp14="http://schemas.microsoft.com/office/word/2010/wordprocessingDrawing" xmlns:wp="http://schemas.openxmlformats.org/drawingml/2006/wordprocessingDrawing" xmlns:w10="urn:schemas-microsoft-com:office:word" xmlns:w="http://schemas.openxmlformats.org/wordprocessingml/2006/main" xmlns:w14="http://schemas.microsoft.com/office/word/2010/wordml" xmlns:w15="http://schemas.microsoft.com/office/word/2012/wordml" xmlns:w16cid="http://schemas.microsoft.com/office/word/2016/wordml/cid" xmlns:w16se="http://schemas.microsoft.com/office/word/2015/wordml/symex" xmlns:wpg="http://schemas.microsoft.com/office/word/2010/wordprocessingGroup" xmlns:wpi="http://schemas.microsoft.com/office/word/2010/wordprocessingInk" xmlns:wne="http://schemas.microsoft.com/office/word/2006/wordml" xmlns:wps="http://schemas.microsoft.com/office/word/2010/wordprocessingShape" mc:Ignorable="w14 w15 w16se w16cid wp14">
+<w:numbering xmlns:wpc="http://schemas.microsoft.com/office/word/2010/wordprocessingCanvas" xmlns:cx="http://schemas.microsoft.com/office/drawing/2014/chartex" xmlns:cx1="http://schemas.microsoft.com/office/drawing/2015/9/8/chartex" xmlns:cx2="http://schemas.microsoft.com/office/drawing/2015/10/21/chartex" xmlns:cx3="http://schemas.microsoft.com/office/drawing/2016/5/9/chartex" xmlns:cx4="http://schemas.microsoft.com/office/drawing/2016/5/10/chartex" xmlns:cx5="http://schemas.microsoft.com/office/drawing/2016/5/11/chartex" xmlns:cx6="http://schemas.microsoft.com/office/drawing/2016/5/12/chartex" xmlns:cx7="http://schemas.microsoft.com/office/drawing/2016/5/13/chartex" xmlns:cx8="http://schemas.microsoft.com/office/drawing/2016/5/14/chartex" xmlns:mc="http://schemas.openxmlformats.org/markup-compatibility/2006" xmlns:aink="http://schemas.microsoft.com/office/drawing/2016/ink" xmlns:am3d="http://schemas.microsoft.com/office/drawing/2017/model3d" xmlns:o="urn:schemas-microsoft-com:office:office" xmlns:r="http://schemas.openxmlformats.org/officeDocument/2006/relationships" xmlns:m="http://schemas.openxmlformats.org/officeDocument/2006/math" xmlns:v="urn:schemas-microsoft-com:vml" xmlns:wp14="http://schemas.microsoft.com/office/word/2010/wordprocessingDrawing" xmlns:wp="http://schemas.openxmlformats.org/drawingml/2006/wordprocessingDrawing" xmlns:w10="urn:schemas-microsoft-com:office:word" xmlns:w="http://schemas.openxmlformats.org/wordprocessingml/2006/main" xmlns:w14="http://schemas.microsoft.com/office/word/2010/wordml" xmlns:w15="http://schemas.microsoft.com/office/word/2012/wordml" xmlns:w16cex="http://schemas.microsoft.com/office/word/2018/wordml/cex" xmlns:w16cid="http://schemas.microsoft.com/office/word/2016/wordml/cid" xmlns:w16="http://schemas.microsoft.com/office/word/2018/wordml" xmlns:w16se="http://schemas.microsoft.com/office/word/2015/wordml/symex" xmlns:wpg="http://schemas.microsoft.com/office/word/2010/wordprocessingGroup" xmlns:wpi="http://schemas.microsoft.com/office/word/2010/wordprocessingInk" xmlns:wne="http://schemas.microsoft.com/office/word/2006/wordml" xmlns:wps="http://schemas.microsoft.com/office/word/2010/wordprocessingShape" mc:Ignorable="w14 w15 w16se w16cid w16 w16cex wp14">
   <w:abstractNum w:abstractNumId="0" w15:restartNumberingAfterBreak="0">
     <w:nsid w:val="59E72C3F"/>
     <w:multiLevelType w:val="hybridMultilevel"/>
@@ -3045,6 +3433,119 @@
     </w:lvl>
   </w:abstractNum>
   <w:abstractNum w:abstractNumId="1" w15:restartNumberingAfterBreak="0">
+    <w:nsid w:val="692C03C0"/>
+    <w:multiLevelType w:val="hybridMultilevel"/>
+    <w:tmpl w:val="3C8AD802"/>
+    <w:lvl w:ilvl="0" w:tplc="04150001">
+      <w:start w:val="1"/>
+      <w:numFmt w:val="bullet"/>
+      <w:lvlText w:val=""/>
+      <w:lvlJc w:val="left"/>
+      <w:pPr>
+        <w:ind w:left="720" w:hanging="360"/>
+      </w:pPr>
+      <w:rPr>
+        <w:rFonts w:ascii="Symbol" w:hAnsi="Symbol" w:hint="default"/>
+      </w:rPr>
+    </w:lvl>
+    <w:lvl w:ilvl="1" w:tplc="04150003" w:tentative="1">
+      <w:start w:val="1"/>
+      <w:numFmt w:val="bullet"/>
+      <w:lvlText w:val="o"/>
+      <w:lvlJc w:val="left"/>
+      <w:pPr>
+        <w:ind w:left="1440" w:hanging="360"/>
+      </w:pPr>
+      <w:rPr>
+        <w:rFonts w:ascii="Courier New" w:hAnsi="Courier New" w:cs="Courier New" w:hint="default"/>
+      </w:rPr>
+    </w:lvl>
+    <w:lvl w:ilvl="2" w:tplc="04150005" w:tentative="1">
+      <w:start w:val="1"/>
+      <w:numFmt w:val="bullet"/>
+      <w:lvlText w:val=""/>
+      <w:lvlJc w:val="left"/>
+      <w:pPr>
+        <w:ind w:left="2160" w:hanging="360"/>
+      </w:pPr>
+      <w:rPr>
+        <w:rFonts w:ascii="Wingdings" w:hAnsi="Wingdings" w:hint="default"/>
+      </w:rPr>
+    </w:lvl>
+    <w:lvl w:ilvl="3" w:tplc="04150001" w:tentative="1">
+      <w:start w:val="1"/>
+      <w:numFmt w:val="bullet"/>
+      <w:lvlText w:val=""/>
+      <w:lvlJc w:val="left"/>
+      <w:pPr>
+        <w:ind w:left="2880" w:hanging="360"/>
+      </w:pPr>
+      <w:rPr>
+        <w:rFonts w:ascii="Symbol" w:hAnsi="Symbol" w:hint="default"/>
+      </w:rPr>
+    </w:lvl>
+    <w:lvl w:ilvl="4" w:tplc="04150003" w:tentative="1">
+      <w:start w:val="1"/>
+      <w:numFmt w:val="bullet"/>
+      <w:lvlText w:val="o"/>
+      <w:lvlJc w:val="left"/>
+      <w:pPr>
+        <w:ind w:left="3600" w:hanging="360"/>
+      </w:pPr>
+      <w:rPr>
+        <w:rFonts w:ascii="Courier New" w:hAnsi="Courier New" w:cs="Courier New" w:hint="default"/>
+      </w:rPr>
+    </w:lvl>
+    <w:lvl w:ilvl="5" w:tplc="04150005" w:tentative="1">
+      <w:start w:val="1"/>
+      <w:numFmt w:val="bullet"/>
+      <w:lvlText w:val=""/>
+      <w:lvlJc w:val="left"/>
+      <w:pPr>
+        <w:ind w:left="4320" w:hanging="360"/>
+      </w:pPr>
+      <w:rPr>
+        <w:rFonts w:ascii="Wingdings" w:hAnsi="Wingdings" w:hint="default"/>
+      </w:rPr>
+    </w:lvl>
+    <w:lvl w:ilvl="6" w:tplc="04150001" w:tentative="1">
+      <w:start w:val="1"/>
+      <w:numFmt w:val="bullet"/>
+      <w:lvlText w:val=""/>
+      <w:lvlJc w:val="left"/>
+      <w:pPr>
+        <w:ind w:left="5040" w:hanging="360"/>
+      </w:pPr>
+      <w:rPr>
+        <w:rFonts w:ascii="Symbol" w:hAnsi="Symbol" w:hint="default"/>
+      </w:rPr>
+    </w:lvl>
+    <w:lvl w:ilvl="7" w:tplc="04150003" w:tentative="1">
+      <w:start w:val="1"/>
+      <w:numFmt w:val="bullet"/>
+      <w:lvlText w:val="o"/>
+      <w:lvlJc w:val="left"/>
+      <w:pPr>
+        <w:ind w:left="5760" w:hanging="360"/>
+      </w:pPr>
+      <w:rPr>
+        <w:rFonts w:ascii="Courier New" w:hAnsi="Courier New" w:cs="Courier New" w:hint="default"/>
+      </w:rPr>
+    </w:lvl>
+    <w:lvl w:ilvl="8" w:tplc="04150005" w:tentative="1">
+      <w:start w:val="1"/>
+      <w:numFmt w:val="bullet"/>
+      <w:lvlText w:val=""/>
+      <w:lvlJc w:val="left"/>
+      <w:pPr>
+        <w:ind w:left="6480" w:hanging="360"/>
+      </w:pPr>
+      <w:rPr>
+        <w:rFonts w:ascii="Wingdings" w:hAnsi="Wingdings" w:hint="default"/>
+      </w:rPr>
+    </w:lvl>
+  </w:abstractNum>
+  <w:abstractNum w:abstractNumId="2" w15:restartNumberingAfterBreak="0">
     <w:nsid w:val="6CA3764B"/>
     <w:multiLevelType w:val="hybridMultilevel"/>
     <w:tmpl w:val="CB446648"/>
@@ -3134,16 +3635,19 @@
     </w:lvl>
   </w:abstractNum>
   <w:num w:numId="1">
-    <w:abstractNumId w:val="1"/>
+    <w:abstractNumId w:val="2"/>
   </w:num>
   <w:num w:numId="2">
     <w:abstractNumId w:val="0"/>
+  </w:num>
+  <w:num w:numId="3">
+    <w:abstractNumId w:val="1"/>
   </w:num>
 </w:numbering>
 </file>
 
 <file path=word/styles.xml><?xml version="1.0" encoding="utf-8"?>
-<w:styles xmlns:mc="http://schemas.openxmlformats.org/markup-compatibility/2006" xmlns:r="http://schemas.openxmlformats.org/officeDocument/2006/relationships" xmlns:w="http://schemas.openxmlformats.org/wordprocessingml/2006/main" xmlns:w14="http://schemas.microsoft.com/office/word/2010/wordml" xmlns:w15="http://schemas.microsoft.com/office/word/2012/wordml" xmlns:w16cid="http://schemas.microsoft.com/office/word/2016/wordml/cid" xmlns:w16se="http://schemas.microsoft.com/office/word/2015/wordml/symex" mc:Ignorable="w14 w15 w16se w16cid">
+<w:styles xmlns:mc="http://schemas.openxmlformats.org/markup-compatibility/2006" xmlns:r="http://schemas.openxmlformats.org/officeDocument/2006/relationships" xmlns:w="http://schemas.openxmlformats.org/wordprocessingml/2006/main" xmlns:w14="http://schemas.microsoft.com/office/word/2010/wordml" xmlns:w15="http://schemas.microsoft.com/office/word/2012/wordml" xmlns:w16cex="http://schemas.microsoft.com/office/word/2018/wordml/cex" xmlns:w16cid="http://schemas.microsoft.com/office/word/2016/wordml/cid" xmlns:w16="http://schemas.microsoft.com/office/word/2018/wordml" xmlns:w16se="http://schemas.microsoft.com/office/word/2015/wordml/symex" mc:Ignorable="w14 w15 w16se w16cid w16 w16cex">
   <w:docDefaults>
     <w:rPrDefault>
       <w:rPr>
@@ -3159,7 +3663,7 @@
       </w:pPr>
     </w:pPrDefault>
   </w:docDefaults>
-  <w:latentStyles w:defLockedState="0" w:defUIPriority="99" w:defSemiHidden="0" w:defUnhideWhenUsed="0" w:defQFormat="0" w:count="375">
+  <w:latentStyles w:defLockedState="0" w:defUIPriority="99" w:defSemiHidden="0" w:defUnhideWhenUsed="0" w:defQFormat="0" w:count="376">
     <w:lsdException w:name="Normal" w:uiPriority="0" w:qFormat="1"/>
     <w:lsdException w:name="heading 1" w:uiPriority="9" w:qFormat="1"/>
     <w:lsdException w:name="heading 2" w:semiHidden="1" w:uiPriority="9" w:unhideWhenUsed="1" w:qFormat="1"/>
@@ -3265,7 +3769,6 @@
     <w:lsdException w:name="HTML Sample" w:semiHidden="1" w:unhideWhenUsed="1"/>
     <w:lsdException w:name="HTML Typewriter" w:semiHidden="1" w:unhideWhenUsed="1"/>
     <w:lsdException w:name="HTML Variable" w:semiHidden="1" w:unhideWhenUsed="1"/>
-    <w:lsdException w:name="Normal Table" w:semiHidden="1" w:unhideWhenUsed="1"/>
     <w:lsdException w:name="annotation subject" w:semiHidden="1" w:unhideWhenUsed="1"/>
     <w:lsdException w:name="No List" w:semiHidden="1" w:unhideWhenUsed="1"/>
     <w:lsdException w:name="Outline List 1" w:semiHidden="1" w:unhideWhenUsed="1"/>
@@ -3312,10 +3815,8 @@
     <w:lsdException w:name="Table Subtle 2" w:semiHidden="1" w:unhideWhenUsed="1"/>
     <w:lsdException w:name="Table Web 1" w:semiHidden="1" w:unhideWhenUsed="1"/>
     <w:lsdException w:name="Table Web 2" w:semiHidden="1" w:unhideWhenUsed="1"/>
-    <w:lsdException w:name="Table Web 3" w:semiHidden="1" w:unhideWhenUsed="1"/>
     <w:lsdException w:name="Balloon Text" w:semiHidden="1" w:unhideWhenUsed="1"/>
     <w:lsdException w:name="Table Grid" w:uiPriority="39"/>
-    <w:lsdException w:name="Table Theme" w:semiHidden="1" w:unhideWhenUsed="1"/>
     <w:lsdException w:name="Placeholder Text" w:semiHidden="1"/>
     <w:lsdException w:name="No Spacing" w:uiPriority="1" w:qFormat="1"/>
     <w:lsdException w:name="Light Shading" w:uiPriority="60"/>
@@ -3535,16 +4036,17 @@
     <w:lsdException w:name="Smart Hyperlink" w:semiHidden="1" w:unhideWhenUsed="1"/>
     <w:lsdException w:name="Hashtag" w:semiHidden="1" w:unhideWhenUsed="1"/>
     <w:lsdException w:name="Unresolved Mention" w:semiHidden="1" w:unhideWhenUsed="1"/>
+    <w:lsdException w:name="Smart Link" w:semiHidden="1" w:unhideWhenUsed="1"/>
   </w:latentStyles>
-  <w:style w:type="paragraph" w:default="1" w:styleId="Normal">
+  <w:style w:type="paragraph" w:default="1" w:styleId="Normalny">
     <w:name w:val="Normal"/>
     <w:qFormat/>
   </w:style>
-  <w:style w:type="paragraph" w:styleId="Heading1">
+  <w:style w:type="paragraph" w:styleId="Nagwek1">
     <w:name w:val="heading 1"/>
-    <w:basedOn w:val="Normal"/>
-    <w:next w:val="Normal"/>
-    <w:link w:val="Heading1Char"/>
+    <w:basedOn w:val="Normalny"/>
+    <w:next w:val="Normalny"/>
+    <w:link w:val="Nagwek1Znak"/>
     <w:uiPriority w:val="9"/>
     <w:qFormat/>
     <w:rsid w:val="004A32D0"/>
@@ -3561,13 +4063,13 @@
       <w:szCs w:val="32"/>
     </w:rPr>
   </w:style>
-  <w:style w:type="character" w:default="1" w:styleId="DefaultParagraphFont">
+  <w:style w:type="character" w:default="1" w:styleId="Domylnaczcionkaakapitu">
     <w:name w:val="Default Paragraph Font"/>
     <w:uiPriority w:val="1"/>
     <w:semiHidden/>
     <w:unhideWhenUsed/>
   </w:style>
-  <w:style w:type="table" w:default="1" w:styleId="TableNormal">
+  <w:style w:type="table" w:default="1" w:styleId="Standardowy">
     <w:name w:val="Normal Table"/>
     <w:uiPriority w:val="99"/>
     <w:semiHidden/>
@@ -3582,15 +4084,15 @@
       </w:tblCellMar>
     </w:tblPr>
   </w:style>
-  <w:style w:type="numbering" w:default="1" w:styleId="NoList">
+  <w:style w:type="numbering" w:default="1" w:styleId="Bezlisty">
     <w:name w:val="No List"/>
     <w:uiPriority w:val="99"/>
     <w:semiHidden/>
     <w:unhideWhenUsed/>
   </w:style>
-  <w:style w:type="paragraph" w:styleId="NoSpacing">
+  <w:style w:type="paragraph" w:styleId="Bezodstpw">
     <w:name w:val="No Spacing"/>
-    <w:link w:val="NoSpacingChar"/>
+    <w:link w:val="BezodstpwZnak"/>
     <w:uiPriority w:val="1"/>
     <w:qFormat/>
     <w:rsid w:val="004A32D0"/>
@@ -3602,10 +4104,10 @@
       <w:lang w:eastAsia="pl-PL"/>
     </w:rPr>
   </w:style>
-  <w:style w:type="character" w:customStyle="1" w:styleId="NoSpacingChar">
-    <w:name w:val="No Spacing Char"/>
-    <w:basedOn w:val="DefaultParagraphFont"/>
-    <w:link w:val="NoSpacing"/>
+  <w:style w:type="character" w:customStyle="1" w:styleId="BezodstpwZnak">
+    <w:name w:val="Bez odstępów Znak"/>
+    <w:basedOn w:val="Domylnaczcionkaakapitu"/>
+    <w:link w:val="Bezodstpw"/>
     <w:uiPriority w:val="1"/>
     <w:rsid w:val="004A32D0"/>
     <w:rPr>
@@ -3613,10 +4115,10 @@
       <w:lang w:eastAsia="pl-PL"/>
     </w:rPr>
   </w:style>
-  <w:style w:type="character" w:customStyle="1" w:styleId="Heading1Char">
-    <w:name w:val="Heading 1 Char"/>
-    <w:basedOn w:val="DefaultParagraphFont"/>
-    <w:link w:val="Heading1"/>
+  <w:style w:type="character" w:customStyle="1" w:styleId="Nagwek1Znak">
+    <w:name w:val="Nagłówek 1 Znak"/>
+    <w:basedOn w:val="Domylnaczcionkaakapitu"/>
+    <w:link w:val="Nagwek1"/>
     <w:uiPriority w:val="9"/>
     <w:rsid w:val="004A32D0"/>
     <w:rPr>
@@ -3626,10 +4128,10 @@
       <w:szCs w:val="32"/>
     </w:rPr>
   </w:style>
-  <w:style w:type="paragraph" w:styleId="TOCHeading">
+  <w:style w:type="paragraph" w:styleId="Nagwekspisutreci">
     <w:name w:val="TOC Heading"/>
-    <w:basedOn w:val="Heading1"/>
-    <w:next w:val="Normal"/>
+    <w:basedOn w:val="Nagwek1"/>
+    <w:next w:val="Normalny"/>
     <w:uiPriority w:val="39"/>
     <w:unhideWhenUsed/>
     <w:qFormat/>
@@ -3641,9 +4143,9 @@
       <w:lang w:eastAsia="pl-PL"/>
     </w:rPr>
   </w:style>
-  <w:style w:type="paragraph" w:styleId="ListParagraph">
+  <w:style w:type="paragraph" w:styleId="Akapitzlist">
     <w:name w:val="List Paragraph"/>
-    <w:basedOn w:val="Normal"/>
+    <w:basedOn w:val="Normalny"/>
     <w:uiPriority w:val="34"/>
     <w:qFormat/>
     <w:rsid w:val="004A32D0"/>
@@ -3652,10 +4154,10 @@
       <w:contextualSpacing/>
     </w:pPr>
   </w:style>
-  <w:style w:type="paragraph" w:styleId="TOC1">
+  <w:style w:type="paragraph" w:styleId="Spistreci1">
     <w:name w:val="toc 1"/>
-    <w:basedOn w:val="Normal"/>
-    <w:next w:val="Normal"/>
+    <w:basedOn w:val="Normalny"/>
+    <w:next w:val="Normalny"/>
     <w:autoRedefine/>
     <w:uiPriority w:val="39"/>
     <w:unhideWhenUsed/>
@@ -3664,9 +4166,9 @@
       <w:spacing w:after="100"/>
     </w:pPr>
   </w:style>
-  <w:style w:type="character" w:styleId="Hyperlink">
+  <w:style w:type="character" w:styleId="Hipercze">
     <w:name w:val="Hyperlink"/>
-    <w:basedOn w:val="DefaultParagraphFont"/>
+    <w:basedOn w:val="Domylnaczcionkaakapitu"/>
     <w:uiPriority w:val="99"/>
     <w:unhideWhenUsed/>
     <w:rsid w:val="001100E3"/>
@@ -3675,10 +4177,10 @@
       <w:u w:val="single"/>
     </w:rPr>
   </w:style>
-  <w:style w:type="paragraph" w:styleId="BalloonText">
+  <w:style w:type="paragraph" w:styleId="Tekstdymka">
     <w:name w:val="Balloon Text"/>
-    <w:basedOn w:val="Normal"/>
-    <w:link w:val="BalloonTextChar"/>
+    <w:basedOn w:val="Normalny"/>
+    <w:link w:val="TekstdymkaZnak"/>
     <w:uiPriority w:val="99"/>
     <w:semiHidden/>
     <w:unhideWhenUsed/>
@@ -3692,10 +4194,10 @@
       <w:szCs w:val="18"/>
     </w:rPr>
   </w:style>
-  <w:style w:type="character" w:customStyle="1" w:styleId="BalloonTextChar">
-    <w:name w:val="Balloon Text Char"/>
-    <w:basedOn w:val="DefaultParagraphFont"/>
-    <w:link w:val="BalloonText"/>
+  <w:style w:type="character" w:customStyle="1" w:styleId="TekstdymkaZnak">
+    <w:name w:val="Tekst dymka Znak"/>
+    <w:basedOn w:val="Domylnaczcionkaakapitu"/>
+    <w:link w:val="Tekstdymka"/>
     <w:uiPriority w:val="99"/>
     <w:semiHidden/>
     <w:rsid w:val="00963EB4"/>
@@ -3705,9 +4207,9 @@
       <w:szCs w:val="18"/>
     </w:rPr>
   </w:style>
-  <w:style w:type="character" w:styleId="UnresolvedMention">
+  <w:style w:type="character" w:styleId="Nierozpoznanawzmianka">
     <w:name w:val="Unresolved Mention"/>
-    <w:basedOn w:val="DefaultParagraphFont"/>
+    <w:basedOn w:val="Domylnaczcionkaakapitu"/>
     <w:uiPriority w:val="99"/>
     <w:semiHidden/>
     <w:unhideWhenUsed/>
@@ -3715,6 +4217,74 @@
     <w:rPr>
       <w:color w:val="605E5C"/>
       <w:shd w:val="clear" w:color="auto" w:fill="E1DFDD"/>
+    </w:rPr>
+  </w:style>
+  <w:style w:type="character" w:styleId="Odwoaniedokomentarza">
+    <w:name w:val="annotation reference"/>
+    <w:basedOn w:val="Domylnaczcionkaakapitu"/>
+    <w:uiPriority w:val="99"/>
+    <w:semiHidden/>
+    <w:unhideWhenUsed/>
+    <w:rsid w:val="009936BF"/>
+    <w:rPr>
+      <w:sz w:val="16"/>
+      <w:szCs w:val="16"/>
+    </w:rPr>
+  </w:style>
+  <w:style w:type="paragraph" w:styleId="Tekstkomentarza">
+    <w:name w:val="annotation text"/>
+    <w:basedOn w:val="Normalny"/>
+    <w:link w:val="TekstkomentarzaZnak"/>
+    <w:uiPriority w:val="99"/>
+    <w:semiHidden/>
+    <w:unhideWhenUsed/>
+    <w:rsid w:val="009936BF"/>
+    <w:pPr>
+      <w:spacing w:line="240" w:lineRule="auto"/>
+    </w:pPr>
+    <w:rPr>
+      <w:sz w:val="20"/>
+      <w:szCs w:val="20"/>
+    </w:rPr>
+  </w:style>
+  <w:style w:type="character" w:customStyle="1" w:styleId="TekstkomentarzaZnak">
+    <w:name w:val="Tekst komentarza Znak"/>
+    <w:basedOn w:val="Domylnaczcionkaakapitu"/>
+    <w:link w:val="Tekstkomentarza"/>
+    <w:uiPriority w:val="99"/>
+    <w:semiHidden/>
+    <w:rsid w:val="009936BF"/>
+    <w:rPr>
+      <w:sz w:val="20"/>
+      <w:szCs w:val="20"/>
+    </w:rPr>
+  </w:style>
+  <w:style w:type="paragraph" w:styleId="Tematkomentarza">
+    <w:name w:val="annotation subject"/>
+    <w:basedOn w:val="Tekstkomentarza"/>
+    <w:next w:val="Tekstkomentarza"/>
+    <w:link w:val="TematkomentarzaZnak"/>
+    <w:uiPriority w:val="99"/>
+    <w:semiHidden/>
+    <w:unhideWhenUsed/>
+    <w:rsid w:val="009936BF"/>
+    <w:rPr>
+      <w:b/>
+      <w:bCs/>
+    </w:rPr>
+  </w:style>
+  <w:style w:type="character" w:customStyle="1" w:styleId="TematkomentarzaZnak">
+    <w:name w:val="Temat komentarza Znak"/>
+    <w:basedOn w:val="TekstkomentarzaZnak"/>
+    <w:link w:val="Tematkomentarza"/>
+    <w:uiPriority w:val="99"/>
+    <w:semiHidden/>
+    <w:rsid w:val="009936BF"/>
+    <w:rPr>
+      <w:b/>
+      <w:bCs/>
+      <w:sz w:val="20"/>
+      <w:szCs w:val="20"/>
     </w:rPr>
   </w:style>
 </w:styles>

</xml_diff>